<commit_message>
Memoria acabada pero sin evidencias
</commit_message>
<xml_diff>
--- a/Practica 2/Memoria Práctica 2.docx
+++ b/Practica 2/Memoria Práctica 2.docx
@@ -288,29 +288,7 @@
           <w:szCs w:val="28"/>
           <w:lang w:val="en-US"/>
         </w:rPr>
-        <w:t xml:space="preserve"> </w:t>
-      </w:r>
-      <w:r>
-        <w:rPr>
-          <w:i/>
-          <w:iCs/>
-          <w:color w:val="4472C4" w:themeColor="accent1"/>
-          <w:sz w:val="28"/>
-          <w:szCs w:val="28"/>
-          <w:lang w:val="en-US"/>
-        </w:rPr>
-        <w:t>customer.last_name,</w:t>
-      </w:r>
-      <w:r>
-        <w:rPr>
-          <w:i/>
-          <w:iCs/>
-          <w:color w:val="4472C4" w:themeColor="accent1"/>
-          <w:sz w:val="28"/>
-          <w:szCs w:val="28"/>
-          <w:lang w:val="en-US"/>
-        </w:rPr>
-        <w:t xml:space="preserve"> </w:t>
+        <w:t xml:space="preserve"> customer.last_name, </w:t>
       </w:r>
       <w:r>
         <w:rPr>
@@ -414,18 +392,7 @@
           <w:szCs w:val="28"/>
           <w:lang w:val="en-US"/>
         </w:rPr>
-        <w:t xml:space="preserve"> </w:t>
-      </w:r>
-      <w:r>
-        <w:rPr>
-          <w:i/>
-          <w:iCs/>
-          <w:color w:val="4472C4" w:themeColor="accent1"/>
-          <w:sz w:val="28"/>
-          <w:szCs w:val="28"/>
-          <w:lang w:val="en-US"/>
-        </w:rPr>
-        <w:t xml:space="preserve">FROM customer, address, city, country </w:t>
+        <w:t xml:space="preserve"> FROM customer, address, city, country </w:t>
       </w:r>
     </w:p>
     <w:p>
@@ -461,40 +428,7 @@
           <w:szCs w:val="28"/>
           <w:lang w:val="en-US"/>
         </w:rPr>
-        <w:t xml:space="preserve">         </w:t>
-      </w:r>
-      <w:r>
-        <w:rPr>
-          <w:i/>
-          <w:iCs/>
-          <w:color w:val="4472C4" w:themeColor="accent1"/>
-          <w:sz w:val="28"/>
-          <w:szCs w:val="28"/>
-          <w:lang w:val="en-US"/>
-        </w:rPr>
-        <w:t xml:space="preserve"> </w:t>
-      </w:r>
-      <w:r>
-        <w:rPr>
-          <w:i/>
-          <w:iCs/>
-          <w:color w:val="4472C4" w:themeColor="accent1"/>
-          <w:sz w:val="28"/>
-          <w:szCs w:val="28"/>
-          <w:lang w:val="en-US"/>
-        </w:rPr>
-        <w:t xml:space="preserve"> </w:t>
-      </w:r>
-      <w:r>
-        <w:rPr>
-          <w:i/>
-          <w:iCs/>
-          <w:color w:val="4472C4" w:themeColor="accent1"/>
-          <w:sz w:val="28"/>
-          <w:szCs w:val="28"/>
-          <w:lang w:val="en-US"/>
-        </w:rPr>
-        <w:t xml:space="preserve">WHERE customer.address_id = address.address_id and </w:t>
+        <w:t xml:space="preserve">           WHERE customer.address_id = address.address_id and </w:t>
       </w:r>
     </w:p>
     <w:p>
@@ -567,18 +501,7 @@
           <w:szCs w:val="28"/>
           <w:lang w:val="en-US"/>
         </w:rPr>
-        <w:t xml:space="preserve"> </w:t>
-      </w:r>
-      <w:r>
-        <w:rPr>
-          <w:i/>
-          <w:iCs/>
-          <w:color w:val="4472C4" w:themeColor="accent1"/>
-          <w:sz w:val="28"/>
-          <w:szCs w:val="28"/>
-          <w:lang w:val="en-US"/>
-        </w:rPr>
-        <w:t xml:space="preserve">customer.first_name = ? or </w:t>
+        <w:t xml:space="preserve"> customer.first_name = ? or </w:t>
       </w:r>
     </w:p>
     <w:p>
@@ -604,6 +527,17 @@
         </w:rPr>
         <w:t xml:space="preserve">           customer.last_name = ?</w:t>
       </w:r>
+      <w:r>
+        <w:rPr>
+          <w:i/>
+          <w:iCs/>
+          <w:color w:val="4472C4" w:themeColor="accent1"/>
+          <w:sz w:val="28"/>
+          <w:szCs w:val="28"/>
+          <w:lang w:val="en-US"/>
+        </w:rPr>
+        <w:t>;</w:t>
+      </w:r>
     </w:p>
     <w:p>
       <w:pPr>
@@ -843,6 +777,102 @@
           <w:szCs w:val="28"/>
           <w:lang w:val="en-US"/>
         </w:rPr>
+        <w:t xml:space="preserve">             film.length, film.description, language.name </w:t>
+      </w:r>
+    </w:p>
+    <w:p>
+      <w:pPr>
+        <w:ind w:left="708"/>
+        <w:rPr>
+          <w:i/>
+          <w:iCs/>
+          <w:color w:val="4472C4" w:themeColor="accent1"/>
+          <w:sz w:val="28"/>
+          <w:szCs w:val="28"/>
+          <w:lang w:val="en-US"/>
+        </w:rPr>
+      </w:pPr>
+    </w:p>
+    <w:p>
+      <w:pPr>
+        <w:ind w:firstLine="708"/>
+        <w:rPr>
+          <w:i/>
+          <w:iCs/>
+          <w:color w:val="4472C4" w:themeColor="accent1"/>
+          <w:sz w:val="28"/>
+          <w:szCs w:val="28"/>
+          <w:lang w:val="en-US"/>
+        </w:rPr>
+      </w:pPr>
+      <w:r>
+        <w:rPr>
+          <w:i/>
+          <w:iCs/>
+          <w:color w:val="4472C4" w:themeColor="accent1"/>
+          <w:sz w:val="28"/>
+          <w:szCs w:val="28"/>
+          <w:lang w:val="en-US"/>
+        </w:rPr>
+        <w:t xml:space="preserve"> FROM film, language </w:t>
+      </w:r>
+    </w:p>
+    <w:p>
+      <w:pPr>
+        <w:ind w:firstLine="708"/>
+        <w:rPr>
+          <w:i/>
+          <w:iCs/>
+          <w:color w:val="4472C4" w:themeColor="accent1"/>
+          <w:sz w:val="28"/>
+          <w:szCs w:val="28"/>
+          <w:lang w:val="en-US"/>
+        </w:rPr>
+      </w:pPr>
+    </w:p>
+    <w:p>
+      <w:pPr>
+        <w:rPr>
+          <w:i/>
+          <w:iCs/>
+          <w:color w:val="4472C4" w:themeColor="accent1"/>
+          <w:sz w:val="28"/>
+          <w:szCs w:val="28"/>
+          <w:lang w:val="en-US"/>
+        </w:rPr>
+      </w:pPr>
+      <w:r>
+        <w:rPr>
+          <w:i/>
+          <w:iCs/>
+          <w:color w:val="4472C4" w:themeColor="accent1"/>
+          <w:sz w:val="28"/>
+          <w:szCs w:val="28"/>
+          <w:lang w:val="en-US"/>
+        </w:rPr>
+        <w:t xml:space="preserve">           WHERE language.language_id = film.language_id and </w:t>
+      </w:r>
+    </w:p>
+    <w:p>
+      <w:pPr>
+        <w:ind w:left="708"/>
+        <w:rPr>
+          <w:i/>
+          <w:iCs/>
+          <w:color w:val="4472C4" w:themeColor="accent1"/>
+          <w:sz w:val="28"/>
+          <w:szCs w:val="28"/>
+        </w:rPr>
+      </w:pPr>
+      <w:r>
+        <w:rPr>
+          <w:i/>
+          <w:iCs/>
+          <w:color w:val="4472C4" w:themeColor="accent1"/>
+          <w:sz w:val="28"/>
+          <w:szCs w:val="28"/>
+          <w:lang w:val="en-US"/>
+        </w:rPr>
         <w:t xml:space="preserve">            </w:t>
       </w:r>
       <w:r>
@@ -852,158 +882,18 @@
           <w:color w:val="4472C4" w:themeColor="accent1"/>
           <w:sz w:val="28"/>
           <w:szCs w:val="28"/>
-          <w:lang w:val="en-US"/>
-        </w:rPr>
-        <w:t xml:space="preserve"> </w:t>
-      </w:r>
-      <w:r>
-        <w:rPr>
-          <w:i/>
-          <w:iCs/>
-          <w:color w:val="4472C4" w:themeColor="accent1"/>
-          <w:sz w:val="28"/>
-          <w:szCs w:val="28"/>
-          <w:lang w:val="en-US"/>
-        </w:rPr>
-        <w:t xml:space="preserve">film.length, film.description, language.name </w:t>
-      </w:r>
-    </w:p>
-    <w:p>
-      <w:pPr>
-        <w:ind w:left="708"/>
-        <w:rPr>
-          <w:i/>
-          <w:iCs/>
-          <w:color w:val="4472C4" w:themeColor="accent1"/>
-          <w:sz w:val="28"/>
-          <w:szCs w:val="28"/>
-          <w:lang w:val="en-US"/>
-        </w:rPr>
-      </w:pPr>
-    </w:p>
-    <w:p>
-      <w:pPr>
-        <w:ind w:firstLine="708"/>
-        <w:rPr>
-          <w:i/>
-          <w:iCs/>
-          <w:color w:val="4472C4" w:themeColor="accent1"/>
-          <w:sz w:val="28"/>
-          <w:szCs w:val="28"/>
-          <w:lang w:val="en-US"/>
-        </w:rPr>
-      </w:pPr>
-      <w:r>
-        <w:rPr>
-          <w:i/>
-          <w:iCs/>
-          <w:color w:val="4472C4" w:themeColor="accent1"/>
-          <w:sz w:val="28"/>
-          <w:szCs w:val="28"/>
-          <w:lang w:val="en-US"/>
-        </w:rPr>
-        <w:t xml:space="preserve"> </w:t>
-      </w:r>
-      <w:r>
-        <w:rPr>
-          <w:i/>
-          <w:iCs/>
-          <w:color w:val="4472C4" w:themeColor="accent1"/>
-          <w:sz w:val="28"/>
-          <w:szCs w:val="28"/>
-          <w:lang w:val="en-US"/>
-        </w:rPr>
-        <w:t xml:space="preserve">FROM film, language </w:t>
-      </w:r>
-    </w:p>
-    <w:p>
-      <w:pPr>
-        <w:ind w:firstLine="708"/>
-        <w:rPr>
-          <w:i/>
-          <w:iCs/>
-          <w:color w:val="4472C4" w:themeColor="accent1"/>
-          <w:sz w:val="28"/>
-          <w:szCs w:val="28"/>
-          <w:lang w:val="en-US"/>
-        </w:rPr>
-      </w:pPr>
-    </w:p>
-    <w:p>
-      <w:pPr>
-        <w:rPr>
-          <w:i/>
-          <w:iCs/>
-          <w:color w:val="4472C4" w:themeColor="accent1"/>
-          <w:sz w:val="28"/>
-          <w:szCs w:val="28"/>
-          <w:lang w:val="en-US"/>
-        </w:rPr>
-      </w:pPr>
-      <w:r>
-        <w:rPr>
-          <w:i/>
-          <w:iCs/>
-          <w:color w:val="4472C4" w:themeColor="accent1"/>
-          <w:sz w:val="28"/>
-          <w:szCs w:val="28"/>
-          <w:lang w:val="en-US"/>
-        </w:rPr>
-        <w:t xml:space="preserve">           </w:t>
-      </w:r>
-      <w:r>
-        <w:rPr>
-          <w:i/>
-          <w:iCs/>
-          <w:color w:val="4472C4" w:themeColor="accent1"/>
-          <w:sz w:val="28"/>
-          <w:szCs w:val="28"/>
-          <w:lang w:val="en-US"/>
-        </w:rPr>
-        <w:t xml:space="preserve">WHERE language.language_id = film.language_id and </w:t>
-      </w:r>
-    </w:p>
-    <w:p>
-      <w:pPr>
-        <w:ind w:left="708"/>
-        <w:rPr>
-          <w:i/>
-          <w:iCs/>
-          <w:color w:val="4472C4" w:themeColor="accent1"/>
-          <w:sz w:val="28"/>
-          <w:szCs w:val="28"/>
-        </w:rPr>
-      </w:pPr>
-      <w:r>
-        <w:rPr>
-          <w:i/>
-          <w:iCs/>
-          <w:color w:val="4472C4" w:themeColor="accent1"/>
-          <w:sz w:val="28"/>
-          <w:szCs w:val="28"/>
-          <w:lang w:val="en-US"/>
-        </w:rPr>
-        <w:t xml:space="preserve">            </w:t>
-      </w:r>
-      <w:r>
-        <w:rPr>
-          <w:i/>
-          <w:iCs/>
-          <w:color w:val="4472C4" w:themeColor="accent1"/>
-          <w:sz w:val="28"/>
-          <w:szCs w:val="28"/>
-        </w:rPr>
-        <w:t>f</w:t>
-      </w:r>
-      <w:r>
-        <w:rPr>
-          <w:i/>
-          <w:iCs/>
-          <w:color w:val="4472C4" w:themeColor="accent1"/>
-          <w:sz w:val="28"/>
-          <w:szCs w:val="28"/>
-        </w:rPr>
-        <w:t>ilm.title LIKE ?</w:t>
+        </w:rPr>
+        <w:t>film.title LIKE ?</w:t>
+      </w:r>
+      <w:r>
+        <w:rPr>
+          <w:i/>
+          <w:iCs/>
+          <w:color w:val="4472C4" w:themeColor="accent1"/>
+          <w:sz w:val="28"/>
+          <w:szCs w:val="28"/>
+        </w:rPr>
+        <w:t>;</w:t>
       </w:r>
     </w:p>
     <w:p>
@@ -1322,29 +1212,7 @@
           <w:szCs w:val="28"/>
           <w:lang w:val="en-US"/>
         </w:rPr>
-        <w:t>staff.staff_id, staff.first_name, staff.last_name</w:t>
-      </w:r>
-      <w:r>
-        <w:rPr>
-          <w:i/>
-          <w:iCs/>
-          <w:color w:val="4472C4" w:themeColor="accent1"/>
-          <w:sz w:val="28"/>
-          <w:szCs w:val="28"/>
-          <w:lang w:val="en-US"/>
-        </w:rPr>
-        <w:t xml:space="preserve">,                       </w:t>
-      </w:r>
-      <w:r>
-        <w:rPr>
-          <w:i/>
-          <w:iCs/>
-          <w:color w:val="4472C4" w:themeColor="accent1"/>
-          <w:sz w:val="28"/>
-          <w:szCs w:val="28"/>
-          <w:lang w:val="en-US"/>
-        </w:rPr>
-        <w:t xml:space="preserve">store.store_id, payment.amount </w:t>
+        <w:t xml:space="preserve">staff.staff_id, staff.first_name, staff.last_name,                       store.store_id, payment.amount </w:t>
       </w:r>
     </w:p>
     <w:p>
@@ -1417,29 +1285,7 @@
           <w:szCs w:val="28"/>
           <w:lang w:val="en-US"/>
         </w:rPr>
-        <w:t>WHERE</w:t>
-      </w:r>
-      <w:r>
-        <w:rPr>
-          <w:i/>
-          <w:iCs/>
-          <w:color w:val="4472C4" w:themeColor="accent1"/>
-          <w:sz w:val="28"/>
-          <w:szCs w:val="28"/>
-          <w:lang w:val="en-US"/>
-        </w:rPr>
-        <w:t xml:space="preserve"> </w:t>
-      </w:r>
-      <w:r>
-        <w:rPr>
-          <w:i/>
-          <w:iCs/>
-          <w:color w:val="4472C4" w:themeColor="accent1"/>
-          <w:sz w:val="28"/>
-          <w:szCs w:val="28"/>
-          <w:lang w:val="en-US"/>
-        </w:rPr>
-        <w:t xml:space="preserve">customer.customer_id = rental.customer_id and </w:t>
+        <w:t xml:space="preserve">WHERE customer.customer_id = rental.customer_id and </w:t>
       </w:r>
     </w:p>
     <w:p>
@@ -1464,28 +1310,7 @@
           <w:lang w:val="en-US"/>
         </w:rPr>
         <w:tab/>
-      </w:r>
-      <w:r>
-        <w:rPr>
-          <w:i/>
-          <w:iCs/>
-          <w:color w:val="4472C4" w:themeColor="accent1"/>
-          <w:sz w:val="28"/>
-          <w:szCs w:val="28"/>
-          <w:lang w:val="en-US"/>
-        </w:rPr>
-        <w:t xml:space="preserve">   </w:t>
-      </w:r>
-      <w:r>
-        <w:rPr>
-          <w:i/>
-          <w:iCs/>
-          <w:color w:val="4472C4" w:themeColor="accent1"/>
-          <w:sz w:val="28"/>
-          <w:szCs w:val="28"/>
-          <w:lang w:val="en-US"/>
-        </w:rPr>
-        <w:t xml:space="preserve">rental.inventory_id = inventory.inventory_id and </w:t>
+        <w:t xml:space="preserve">   rental.inventory_id = inventory.inventory_id and </w:t>
       </w:r>
     </w:p>
     <w:p>
@@ -1535,29 +1360,7 @@
           <w:lang w:val="en-US"/>
         </w:rPr>
         <w:tab/>
-        <w:t xml:space="preserve">  </w:t>
-      </w:r>
-      <w:r>
-        <w:rPr>
-          <w:i/>
-          <w:iCs/>
-          <w:color w:val="4472C4" w:themeColor="accent1"/>
-          <w:sz w:val="28"/>
-          <w:szCs w:val="28"/>
-          <w:lang w:val="en-US"/>
-        </w:rPr>
-        <w:t xml:space="preserve"> </w:t>
-      </w:r>
-      <w:r>
-        <w:rPr>
-          <w:i/>
-          <w:iCs/>
-          <w:color w:val="4472C4" w:themeColor="accent1"/>
-          <w:sz w:val="28"/>
-          <w:szCs w:val="28"/>
-          <w:lang w:val="en-US"/>
-        </w:rPr>
-        <w:t xml:space="preserve">rental.staff_id = staff.staff_id and </w:t>
+        <w:t xml:space="preserve">   rental.staff_id = staff.staff_id and </w:t>
       </w:r>
     </w:p>
     <w:p>
@@ -1607,29 +1410,7 @@
           <w:lang w:val="en-US"/>
         </w:rPr>
         <w:tab/>
-        <w:t xml:space="preserve">   </w:t>
-      </w:r>
-      <w:r>
-        <w:rPr>
-          <w:i/>
-          <w:iCs/>
-          <w:color w:val="4472C4" w:themeColor="accent1"/>
-          <w:sz w:val="28"/>
-          <w:szCs w:val="28"/>
-          <w:lang w:val="en-US"/>
-        </w:rPr>
-        <w:t>r</w:t>
-      </w:r>
-      <w:r>
-        <w:rPr>
-          <w:i/>
-          <w:iCs/>
-          <w:color w:val="4472C4" w:themeColor="accent1"/>
-          <w:sz w:val="28"/>
-          <w:szCs w:val="28"/>
-          <w:lang w:val="en-US"/>
-        </w:rPr>
-        <w:t xml:space="preserve">ental.rental_date &gt;= '%s' and </w:t>
+        <w:t xml:space="preserve">   rental.rental_date &gt;= '%s' and </w:t>
       </w:r>
     </w:p>
     <w:p>
@@ -1678,28 +1459,7 @@
           <w:lang w:val="en-US"/>
         </w:rPr>
         <w:tab/>
-      </w:r>
-      <w:r>
-        <w:rPr>
-          <w:i/>
-          <w:iCs/>
-          <w:color w:val="4472C4" w:themeColor="accent1"/>
-          <w:sz w:val="28"/>
-          <w:szCs w:val="28"/>
-          <w:lang w:val="en-US"/>
-        </w:rPr>
-        <w:t xml:space="preserve">   </w:t>
-      </w:r>
-      <w:r>
-        <w:rPr>
-          <w:i/>
-          <w:iCs/>
-          <w:color w:val="4472C4" w:themeColor="accent1"/>
-          <w:sz w:val="28"/>
-          <w:szCs w:val="28"/>
-          <w:lang w:val="en-US"/>
-        </w:rPr>
-        <w:t xml:space="preserve">payment.rental_id = rental.rental_id and </w:t>
+        <w:t xml:space="preserve">   payment.rental_id = rental.rental_id and </w:t>
       </w:r>
     </w:p>
     <w:p>
@@ -1724,29 +1484,7 @@
           <w:lang w:val="en-US"/>
         </w:rPr>
         <w:tab/>
-        <w:t xml:space="preserve">  </w:t>
-      </w:r>
-      <w:r>
-        <w:rPr>
-          <w:i/>
-          <w:iCs/>
-          <w:color w:val="4472C4" w:themeColor="accent1"/>
-          <w:sz w:val="28"/>
-          <w:szCs w:val="28"/>
-          <w:lang w:val="en-US"/>
-        </w:rPr>
-        <w:t xml:space="preserve"> </w:t>
-      </w:r>
-      <w:r>
-        <w:rPr>
-          <w:i/>
-          <w:iCs/>
-          <w:color w:val="4472C4" w:themeColor="accent1"/>
-          <w:sz w:val="28"/>
-          <w:szCs w:val="28"/>
-          <w:lang w:val="en-US"/>
-        </w:rPr>
-        <w:t xml:space="preserve">customer.customer_id = %s </w:t>
+        <w:t xml:space="preserve">   customer.customer_id = %s </w:t>
       </w:r>
     </w:p>
     <w:p>
@@ -1784,6 +1522,17 @@
           <w:lang w:val="en-US"/>
         </w:rPr>
         <w:t>ORDER BY rental.rental_date</w:t>
+      </w:r>
+      <w:r>
+        <w:rPr>
+          <w:i/>
+          <w:iCs/>
+          <w:color w:val="4472C4" w:themeColor="accent1"/>
+          <w:sz w:val="28"/>
+          <w:szCs w:val="28"/>
+          <w:lang w:val="en-US"/>
+        </w:rPr>
+        <w:t>;</w:t>
       </w:r>
     </w:p>
     <w:p>
@@ -2331,6 +2080,17 @@
         <w:tab/>
         <w:t xml:space="preserve">customer.customer_id = %s </w:t>
       </w:r>
+      <w:r>
+        <w:rPr>
+          <w:i/>
+          <w:iCs/>
+          <w:color w:val="4472C4" w:themeColor="accent1"/>
+          <w:sz w:val="28"/>
+          <w:szCs w:val="28"/>
+          <w:lang w:val="en-US"/>
+        </w:rPr>
+        <w:t>;</w:t>
+      </w:r>
     </w:p>
     <w:p>
       <w:pPr>
@@ -2530,6 +2290,17 @@
           <w:lang w:val="en-US"/>
         </w:rPr>
         <w:t>WHERE C = (SELECT MAX(C) FROM CountCategory)</w:t>
+      </w:r>
+      <w:r>
+        <w:rPr>
+          <w:i/>
+          <w:iCs/>
+          <w:color w:val="4472C4" w:themeColor="accent1"/>
+          <w:sz w:val="28"/>
+          <w:szCs w:val="28"/>
+          <w:lang w:val="en-US"/>
+        </w:rPr>
+        <w:t>;</w:t>
       </w:r>
     </w:p>
     <w:p>
@@ -2793,28 +2564,7 @@
           <w:lang w:val="en-US"/>
         </w:rPr>
         <w:tab/>
-      </w:r>
-      <w:r>
-        <w:rPr>
-          <w:i/>
-          <w:iCs/>
-          <w:color w:val="4472C4" w:themeColor="accent1"/>
-          <w:sz w:val="28"/>
-          <w:szCs w:val="28"/>
-          <w:lang w:val="en-US"/>
-        </w:rPr>
-        <w:t>WHERE film.film_id = film_category.film_id and</w:t>
-      </w:r>
-      <w:r>
-        <w:rPr>
-          <w:i/>
-          <w:iCs/>
-          <w:color w:val="4472C4" w:themeColor="accent1"/>
-          <w:sz w:val="28"/>
-          <w:szCs w:val="28"/>
-          <w:lang w:val="en-US"/>
-        </w:rPr>
-        <w:t xml:space="preserve"> </w:t>
+        <w:t xml:space="preserve">WHERE film.film_id = film_category.film_id and </w:t>
       </w:r>
       <w:r>
         <w:rPr>
@@ -2860,18 +2610,7 @@
           <w:lang w:val="en-US"/>
         </w:rPr>
         <w:tab/>
-        <w:t xml:space="preserve">    </w:t>
-      </w:r>
-      <w:r>
-        <w:rPr>
-          <w:i/>
-          <w:iCs/>
-          <w:color w:val="4472C4" w:themeColor="accent1"/>
-          <w:sz w:val="28"/>
-          <w:szCs w:val="28"/>
-          <w:lang w:val="en-US"/>
-        </w:rPr>
-        <w:t xml:space="preserve">film_category.category_id = MaxCategory.category_id and </w:t>
+        <w:t xml:space="preserve">    film_category.category_id = MaxCategory.category_id and </w:t>
       </w:r>
     </w:p>
     <w:p>
@@ -2907,28 +2646,7 @@
           <w:lang w:val="en-US"/>
         </w:rPr>
         <w:tab/>
-      </w:r>
-      <w:r>
-        <w:rPr>
-          <w:i/>
-          <w:iCs/>
-          <w:color w:val="4472C4" w:themeColor="accent1"/>
-          <w:sz w:val="28"/>
-          <w:szCs w:val="28"/>
-          <w:lang w:val="en-US"/>
-        </w:rPr>
-        <w:t xml:space="preserve">    </w:t>
-      </w:r>
-      <w:r>
-        <w:rPr>
-          <w:i/>
-          <w:iCs/>
-          <w:color w:val="4472C4" w:themeColor="accent1"/>
-          <w:sz w:val="28"/>
-          <w:szCs w:val="28"/>
-          <w:lang w:val="en-US"/>
-        </w:rPr>
-        <w:t xml:space="preserve">film.film_id NOT IN (SELECT film.film_id </w:t>
+        <w:t xml:space="preserve">    film.film_id NOT IN (SELECT film.film_id </w:t>
       </w:r>
     </w:p>
     <w:p>
@@ -2952,18 +2670,7 @@
           <w:szCs w:val="28"/>
           <w:lang w:val="en-US"/>
         </w:rPr>
-        <w:t xml:space="preserve">       </w:t>
-      </w:r>
-      <w:r>
-        <w:rPr>
-          <w:i/>
-          <w:iCs/>
-          <w:color w:val="4472C4" w:themeColor="accent1"/>
-          <w:sz w:val="28"/>
-          <w:szCs w:val="28"/>
-          <w:lang w:val="en-US"/>
-        </w:rPr>
-        <w:t xml:space="preserve">FROM rental, inventory, film, customer </w:t>
+        <w:t xml:space="preserve">       FROM rental, inventory, film, customer </w:t>
       </w:r>
     </w:p>
     <w:p>
@@ -2987,29 +2694,7 @@
           <w:szCs w:val="28"/>
           <w:lang w:val="en-US"/>
         </w:rPr>
-        <w:t xml:space="preserve">       </w:t>
-      </w:r>
-      <w:r>
-        <w:rPr>
-          <w:i/>
-          <w:iCs/>
-          <w:color w:val="4472C4" w:themeColor="accent1"/>
-          <w:sz w:val="28"/>
-          <w:szCs w:val="28"/>
-          <w:lang w:val="en-US"/>
-        </w:rPr>
-        <w:t>WHE</w:t>
-      </w:r>
-      <w:r>
-        <w:rPr>
-          <w:i/>
-          <w:iCs/>
-          <w:color w:val="4472C4" w:themeColor="accent1"/>
-          <w:sz w:val="28"/>
-          <w:szCs w:val="28"/>
-          <w:lang w:val="en-US"/>
-        </w:rPr>
-        <w:t>RE</w:t>
+        <w:t xml:space="preserve">       WHERE</w:t>
       </w:r>
       <w:r>
         <w:rPr>
@@ -3021,16 +2706,6 @@
           <w:lang w:val="en-US"/>
         </w:rPr>
         <w:tab/>
-      </w:r>
-      <w:r>
-        <w:rPr>
-          <w:i/>
-          <w:iCs/>
-          <w:color w:val="4472C4" w:themeColor="accent1"/>
-          <w:sz w:val="28"/>
-          <w:szCs w:val="28"/>
-          <w:lang w:val="en-US"/>
-        </w:rPr>
         <w:t>customer.customer_id=</w:t>
       </w:r>
     </w:p>
@@ -3158,17 +2833,17 @@
           <w:sz w:val="28"/>
           <w:szCs w:val="28"/>
         </w:rPr>
-        <w:t>customer.customer_id = %s</w:t>
-      </w:r>
-      <w:r>
-        <w:rPr>
-          <w:i/>
-          <w:iCs/>
-          <w:color w:val="4472C4" w:themeColor="accent1"/>
-          <w:sz w:val="28"/>
-          <w:szCs w:val="28"/>
-        </w:rPr>
-        <w:t>)</w:t>
+        <w:t>customer.customer_id = %s)</w:t>
+      </w:r>
+      <w:r>
+        <w:rPr>
+          <w:i/>
+          <w:iCs/>
+          <w:color w:val="4472C4" w:themeColor="accent1"/>
+          <w:sz w:val="28"/>
+          <w:szCs w:val="28"/>
+        </w:rPr>
+        <w:t>;</w:t>
       </w:r>
     </w:p>
     <w:p>
@@ -3657,6 +3332,17 @@
           <w:lang w:val="en-US"/>
         </w:rPr>
         <w:t>GROUP BY NotRentedByCust.film_id</w:t>
+      </w:r>
+      <w:r>
+        <w:rPr>
+          <w:i/>
+          <w:iCs/>
+          <w:color w:val="4472C4" w:themeColor="accent1"/>
+          <w:sz w:val="28"/>
+          <w:szCs w:val="28"/>
+          <w:lang w:val="en-US"/>
+        </w:rPr>
+        <w:t>;</w:t>
       </w:r>
     </w:p>
     <w:p>
@@ -3863,6 +3549,17 @@
         </w:rPr>
         <w:t>ORDER BY D DESC LIMIT 3</w:t>
       </w:r>
+      <w:r>
+        <w:rPr>
+          <w:i/>
+          <w:iCs/>
+          <w:color w:val="4472C4" w:themeColor="accent1"/>
+          <w:sz w:val="28"/>
+          <w:szCs w:val="28"/>
+          <w:lang w:val="en-US"/>
+        </w:rPr>
+        <w:t>;</w:t>
+      </w:r>
     </w:p>
     <w:p>
       <w:pPr>
@@ -3900,6 +3597,17 @@
         </w:rPr>
         <w:t>DROP VIEW MostRentedFilms</w:t>
       </w:r>
+      <w:r>
+        <w:rPr>
+          <w:i/>
+          <w:iCs/>
+          <w:color w:val="4472C4" w:themeColor="accent1"/>
+          <w:sz w:val="28"/>
+          <w:szCs w:val="28"/>
+          <w:lang w:val="en-US"/>
+        </w:rPr>
+        <w:t>;</w:t>
+      </w:r>
     </w:p>
     <w:p>
       <w:pPr>
@@ -3924,6 +3632,17 @@
         </w:rPr>
         <w:t>DROP VIEW NotRentedByCust</w:t>
       </w:r>
+      <w:r>
+        <w:rPr>
+          <w:i/>
+          <w:iCs/>
+          <w:color w:val="4472C4" w:themeColor="accent1"/>
+          <w:sz w:val="28"/>
+          <w:szCs w:val="28"/>
+          <w:lang w:val="en-US"/>
+        </w:rPr>
+        <w:t>;</w:t>
+      </w:r>
     </w:p>
     <w:p>
       <w:pPr>
@@ -3948,6 +3667,17 @@
         </w:rPr>
         <w:t>DROP VIEW MaxCategory</w:t>
       </w:r>
+      <w:r>
+        <w:rPr>
+          <w:i/>
+          <w:iCs/>
+          <w:color w:val="4472C4" w:themeColor="accent1"/>
+          <w:sz w:val="28"/>
+          <w:szCs w:val="28"/>
+          <w:lang w:val="en-US"/>
+        </w:rPr>
+        <w:t>;</w:t>
+      </w:r>
     </w:p>
     <w:p>
       <w:pPr>
@@ -3972,6 +3702,17 @@
         </w:rPr>
         <w:t>DROP VIEW CountCategory</w:t>
       </w:r>
+      <w:r>
+        <w:rPr>
+          <w:i/>
+          <w:iCs/>
+          <w:color w:val="4472C4" w:themeColor="accent1"/>
+          <w:sz w:val="28"/>
+          <w:szCs w:val="28"/>
+          <w:lang w:val="en-US"/>
+        </w:rPr>
+        <w:t>;</w:t>
+      </w:r>
     </w:p>
     <w:p>
       <w:pPr>
@@ -4027,6 +3768,22 @@
           <w:szCs w:val="28"/>
         </w:rPr>
         <w:t xml:space="preserve"> Y también eliminaríamos las listas creadas para realizar esta consulta.</w:t>
+      </w:r>
+    </w:p>
+    <w:p>
+      <w:pPr>
+        <w:ind w:left="708"/>
+        <w:rPr>
+          <w:sz w:val="28"/>
+          <w:szCs w:val="28"/>
+        </w:rPr>
+      </w:pPr>
+      <w:r>
+        <w:rPr>
+          <w:sz w:val="28"/>
+          <w:szCs w:val="28"/>
+        </w:rPr>
+        <w:t>En la práctica hicimos una mega consulta que hacía todo lo que estas subconsultas hacen por separado, pero el razonamiento seguido es el mismo que el ahora explicado.</w:t>
       </w:r>
     </w:p>
     <w:p>
@@ -4321,6 +4078,17 @@
         </w:rPr>
         <w:t>WHERE customer.customer_id = %s</w:t>
       </w:r>
+      <w:r>
+        <w:rPr>
+          <w:i/>
+          <w:iCs/>
+          <w:color w:val="4472C4" w:themeColor="accent1"/>
+          <w:sz w:val="28"/>
+          <w:szCs w:val="28"/>
+          <w:lang w:val="en-US"/>
+        </w:rPr>
+        <w:t>;</w:t>
+      </w:r>
     </w:p>
     <w:p>
       <w:pPr>
@@ -4405,118 +4173,117 @@
           <w:szCs w:val="28"/>
           <w:lang w:val="en-US"/>
         </w:rPr>
-        <w:t xml:space="preserve">SELECT film.film_id, inventory.inventory_id </w:t>
-      </w:r>
-    </w:p>
-    <w:p>
-      <w:pPr>
-        <w:ind w:left="708"/>
-        <w:rPr>
-          <w:i/>
-          <w:iCs/>
-          <w:color w:val="4472C4" w:themeColor="accent1"/>
-          <w:sz w:val="28"/>
-          <w:szCs w:val="28"/>
-          <w:lang w:val="en-US"/>
-        </w:rPr>
-      </w:pPr>
-    </w:p>
-    <w:p>
-      <w:pPr>
-        <w:ind w:left="708"/>
-        <w:rPr>
-          <w:i/>
-          <w:iCs/>
-          <w:color w:val="4472C4" w:themeColor="accent1"/>
-          <w:sz w:val="28"/>
-          <w:szCs w:val="28"/>
-          <w:lang w:val="en-US"/>
-        </w:rPr>
-      </w:pPr>
-      <w:r>
-        <w:rPr>
-          <w:i/>
-          <w:iCs/>
-          <w:color w:val="4472C4" w:themeColor="accent1"/>
-          <w:sz w:val="28"/>
-          <w:szCs w:val="28"/>
-          <w:lang w:val="en-US"/>
-        </w:rPr>
-        <w:t xml:space="preserve">FROM film, rental, inventory </w:t>
-      </w:r>
-    </w:p>
-    <w:p>
-      <w:pPr>
-        <w:ind w:left="708"/>
-        <w:rPr>
-          <w:i/>
-          <w:iCs/>
-          <w:color w:val="4472C4" w:themeColor="accent1"/>
-          <w:sz w:val="28"/>
-          <w:szCs w:val="28"/>
-          <w:lang w:val="en-US"/>
-        </w:rPr>
-      </w:pPr>
-    </w:p>
-    <w:p>
-      <w:pPr>
-        <w:ind w:left="708"/>
-        <w:rPr>
-          <w:i/>
-          <w:iCs/>
-          <w:color w:val="4472C4" w:themeColor="accent1"/>
-          <w:sz w:val="28"/>
-          <w:szCs w:val="28"/>
-          <w:lang w:val="en-US"/>
-        </w:rPr>
-      </w:pPr>
-      <w:r>
-        <w:rPr>
-          <w:i/>
-          <w:iCs/>
-          <w:color w:val="4472C4" w:themeColor="accent1"/>
-          <w:sz w:val="28"/>
-          <w:szCs w:val="28"/>
-          <w:lang w:val="en-US"/>
-        </w:rPr>
-        <w:t xml:space="preserve">WHERE film.film_id = %s and </w:t>
-      </w:r>
-    </w:p>
-    <w:p>
-      <w:pPr>
-        <w:ind w:left="708"/>
-        <w:rPr>
-          <w:i/>
-          <w:iCs/>
-          <w:color w:val="4472C4" w:themeColor="accent1"/>
-          <w:sz w:val="28"/>
-          <w:szCs w:val="28"/>
-          <w:lang w:val="en-US"/>
-        </w:rPr>
-      </w:pPr>
-      <w:r>
-        <w:rPr>
-          <w:i/>
-          <w:iCs/>
-          <w:color w:val="4472C4" w:themeColor="accent1"/>
-          <w:sz w:val="28"/>
-          <w:szCs w:val="28"/>
-          <w:lang w:val="en-US"/>
-        </w:rPr>
-        <w:t xml:space="preserve">              film.film_id = inventory.film_id and </w:t>
-      </w:r>
-    </w:p>
-    <w:p>
-      <w:pPr>
-        <w:ind w:left="708"/>
-        <w:rPr>
-          <w:i/>
-          <w:iCs/>
-          <w:color w:val="4472C4" w:themeColor="accent1"/>
-          <w:sz w:val="28"/>
-          <w:szCs w:val="28"/>
-        </w:rPr>
-      </w:pPr>
+        <w:t xml:space="preserve">   </w:t>
+      </w:r>
+      <w:r>
+        <w:rPr>
+          <w:i/>
+          <w:iCs/>
+          <w:color w:val="4472C4" w:themeColor="accent1"/>
+          <w:sz w:val="28"/>
+          <w:szCs w:val="28"/>
+          <w:lang w:val="en-US"/>
+        </w:rPr>
+        <w:t xml:space="preserve">SELECT inventory.film_id, inventory.inventory_id </w:t>
+      </w:r>
+    </w:p>
+    <w:p>
+      <w:pPr>
+        <w:ind w:left="708"/>
+        <w:rPr>
+          <w:i/>
+          <w:iCs/>
+          <w:color w:val="4472C4" w:themeColor="accent1"/>
+          <w:sz w:val="28"/>
+          <w:szCs w:val="28"/>
+          <w:lang w:val="en-US"/>
+        </w:rPr>
+      </w:pPr>
+    </w:p>
+    <w:p>
+      <w:pPr>
+        <w:ind w:left="708"/>
+        <w:rPr>
+          <w:i/>
+          <w:iCs/>
+          <w:color w:val="4472C4" w:themeColor="accent1"/>
+          <w:sz w:val="28"/>
+          <w:szCs w:val="28"/>
+          <w:lang w:val="en-US"/>
+        </w:rPr>
+      </w:pPr>
+      <w:r>
+        <w:rPr>
+          <w:i/>
+          <w:iCs/>
+          <w:color w:val="4472C4" w:themeColor="accent1"/>
+          <w:sz w:val="28"/>
+          <w:szCs w:val="28"/>
+          <w:lang w:val="en-US"/>
+        </w:rPr>
+        <w:t xml:space="preserve">  FROM inventory </w:t>
+      </w:r>
+    </w:p>
+    <w:p>
+      <w:pPr>
+        <w:ind w:left="708"/>
+        <w:rPr>
+          <w:i/>
+          <w:iCs/>
+          <w:color w:val="4472C4" w:themeColor="accent1"/>
+          <w:sz w:val="28"/>
+          <w:szCs w:val="28"/>
+          <w:lang w:val="en-US"/>
+        </w:rPr>
+      </w:pPr>
+    </w:p>
+    <w:p>
+      <w:pPr>
+        <w:ind w:left="708"/>
+        <w:rPr>
+          <w:i/>
+          <w:iCs/>
+          <w:color w:val="4472C4" w:themeColor="accent1"/>
+          <w:sz w:val="28"/>
+          <w:szCs w:val="28"/>
+          <w:lang w:val="en-US"/>
+        </w:rPr>
+      </w:pPr>
+      <w:r>
+        <w:rPr>
+          <w:i/>
+          <w:iCs/>
+          <w:color w:val="4472C4" w:themeColor="accent1"/>
+          <w:sz w:val="28"/>
+          <w:szCs w:val="28"/>
+          <w:lang w:val="en-US"/>
+        </w:rPr>
+        <w:t xml:space="preserve">  WHERE inventory.store_id = ? and </w:t>
+      </w:r>
+    </w:p>
+    <w:p>
+      <w:pPr>
+        <w:ind w:left="708"/>
+        <w:rPr>
+          <w:i/>
+          <w:iCs/>
+          <w:color w:val="4472C4" w:themeColor="accent1"/>
+          <w:sz w:val="28"/>
+          <w:szCs w:val="28"/>
+          <w:lang w:val="en-US"/>
+        </w:rPr>
+      </w:pPr>
+      <w:r>
+        <w:rPr>
+          <w:i/>
+          <w:iCs/>
+          <w:color w:val="4472C4" w:themeColor="accent1"/>
+          <w:sz w:val="28"/>
+          <w:szCs w:val="28"/>
+          <w:lang w:val="en-US"/>
+        </w:rPr>
+        <w:t xml:space="preserve">  </w:t>
+      </w:r>
       <w:r>
         <w:rPr>
           <w:i/>
@@ -4535,18 +4302,239 @@
           <w:color w:val="4472C4" w:themeColor="accent1"/>
           <w:sz w:val="28"/>
           <w:szCs w:val="28"/>
-        </w:rPr>
-        <w:t>rental.inventory_id = inventory.inventory_id</w:t>
-      </w:r>
-    </w:p>
-    <w:p>
-      <w:pPr>
-        <w:ind w:left="708"/>
-        <w:rPr>
-          <w:sz w:val="28"/>
-          <w:szCs w:val="28"/>
-        </w:rPr>
-      </w:pPr>
+          <w:lang w:val="en-US"/>
+        </w:rPr>
+        <w:t xml:space="preserve">inventory.film_id = ? and </w:t>
+      </w:r>
+    </w:p>
+    <w:p>
+      <w:pPr>
+        <w:ind w:left="708"/>
+        <w:rPr>
+          <w:i/>
+          <w:iCs/>
+          <w:color w:val="4472C4" w:themeColor="accent1"/>
+          <w:sz w:val="28"/>
+          <w:szCs w:val="28"/>
+          <w:lang w:val="en-US"/>
+        </w:rPr>
+      </w:pPr>
+      <w:r>
+        <w:rPr>
+          <w:i/>
+          <w:iCs/>
+          <w:color w:val="4472C4" w:themeColor="accent1"/>
+          <w:sz w:val="28"/>
+          <w:szCs w:val="28"/>
+          <w:lang w:val="en-US"/>
+        </w:rPr>
+        <w:t xml:space="preserve">  </w:t>
+      </w:r>
+      <w:r>
+        <w:rPr>
+          <w:i/>
+          <w:iCs/>
+          <w:color w:val="4472C4" w:themeColor="accent1"/>
+          <w:sz w:val="28"/>
+          <w:szCs w:val="28"/>
+          <w:lang w:val="en-US"/>
+        </w:rPr>
+        <w:t xml:space="preserve">             </w:t>
+      </w:r>
+      <w:r>
+        <w:rPr>
+          <w:i/>
+          <w:iCs/>
+          <w:color w:val="4472C4" w:themeColor="accent1"/>
+          <w:sz w:val="28"/>
+          <w:szCs w:val="28"/>
+          <w:lang w:val="en-US"/>
+        </w:rPr>
+        <w:t>inventory.inventory_id &lt;&gt; ALL</w:t>
+      </w:r>
+      <w:r>
+        <w:rPr>
+          <w:i/>
+          <w:iCs/>
+          <w:color w:val="4472C4" w:themeColor="accent1"/>
+          <w:sz w:val="28"/>
+          <w:szCs w:val="28"/>
+          <w:lang w:val="en-US"/>
+        </w:rPr>
+        <w:t xml:space="preserve"> </w:t>
+      </w:r>
+      <w:r>
+        <w:rPr>
+          <w:i/>
+          <w:iCs/>
+          <w:color w:val="4472C4" w:themeColor="accent1"/>
+          <w:sz w:val="28"/>
+          <w:szCs w:val="28"/>
+          <w:lang w:val="en-US"/>
+        </w:rPr>
+        <w:t xml:space="preserve">(SELECT rental.inventory_id </w:t>
+      </w:r>
+    </w:p>
+    <w:p>
+      <w:pPr>
+        <w:ind w:left="708"/>
+        <w:rPr>
+          <w:i/>
+          <w:iCs/>
+          <w:color w:val="4472C4" w:themeColor="accent1"/>
+          <w:sz w:val="28"/>
+          <w:szCs w:val="28"/>
+          <w:lang w:val="en-US"/>
+        </w:rPr>
+      </w:pPr>
+      <w:r>
+        <w:rPr>
+          <w:i/>
+          <w:iCs/>
+          <w:color w:val="4472C4" w:themeColor="accent1"/>
+          <w:sz w:val="28"/>
+          <w:szCs w:val="28"/>
+          <w:lang w:val="en-US"/>
+        </w:rPr>
+        <w:t xml:space="preserve">  </w:t>
+      </w:r>
+      <w:r>
+        <w:rPr>
+          <w:i/>
+          <w:iCs/>
+          <w:color w:val="4472C4" w:themeColor="accent1"/>
+          <w:sz w:val="28"/>
+          <w:szCs w:val="28"/>
+          <w:lang w:val="en-US"/>
+        </w:rPr>
+        <w:t xml:space="preserve">                                                                   </w:t>
+      </w:r>
+      <w:r>
+        <w:rPr>
+          <w:i/>
+          <w:iCs/>
+          <w:color w:val="4472C4" w:themeColor="accent1"/>
+          <w:sz w:val="28"/>
+          <w:szCs w:val="28"/>
+          <w:lang w:val="en-US"/>
+        </w:rPr>
+        <w:t xml:space="preserve">FROM rental </w:t>
+      </w:r>
+    </w:p>
+    <w:p>
+      <w:pPr>
+        <w:ind w:left="708"/>
+        <w:rPr>
+          <w:i/>
+          <w:iCs/>
+          <w:color w:val="4472C4" w:themeColor="accent1"/>
+          <w:sz w:val="28"/>
+          <w:szCs w:val="28"/>
+          <w:lang w:val="en-US"/>
+        </w:rPr>
+      </w:pPr>
+      <w:r>
+        <w:rPr>
+          <w:i/>
+          <w:iCs/>
+          <w:color w:val="4472C4" w:themeColor="accent1"/>
+          <w:sz w:val="28"/>
+          <w:szCs w:val="28"/>
+          <w:lang w:val="en-US"/>
+        </w:rPr>
+        <w:t xml:space="preserve">  </w:t>
+      </w:r>
+      <w:r>
+        <w:rPr>
+          <w:i/>
+          <w:iCs/>
+          <w:color w:val="4472C4" w:themeColor="accent1"/>
+          <w:sz w:val="28"/>
+          <w:szCs w:val="28"/>
+          <w:lang w:val="en-US"/>
+        </w:rPr>
+        <w:t xml:space="preserve">                                                                  </w:t>
+      </w:r>
+      <w:r>
+        <w:rPr>
+          <w:i/>
+          <w:iCs/>
+          <w:color w:val="4472C4" w:themeColor="accent1"/>
+          <w:sz w:val="28"/>
+          <w:szCs w:val="28"/>
+          <w:lang w:val="en-US"/>
+        </w:rPr>
+        <w:t xml:space="preserve">WHERE rental.return_date &gt; </w:t>
+      </w:r>
+      <w:r>
+        <w:rPr>
+          <w:i/>
+          <w:iCs/>
+          <w:color w:val="4472C4" w:themeColor="accent1"/>
+          <w:sz w:val="28"/>
+          <w:szCs w:val="28"/>
+          <w:lang w:val="en-US"/>
+        </w:rPr>
+        <w:t xml:space="preserve"> </w:t>
+      </w:r>
+    </w:p>
+    <w:p>
+      <w:pPr>
+        <w:rPr>
+          <w:sz w:val="28"/>
+          <w:szCs w:val="28"/>
+        </w:rPr>
+      </w:pPr>
+      <w:r>
+        <w:rPr>
+          <w:i/>
+          <w:iCs/>
+          <w:color w:val="4472C4" w:themeColor="accent1"/>
+          <w:sz w:val="28"/>
+          <w:szCs w:val="28"/>
+        </w:rPr>
+        <w:t xml:space="preserve">                                                                                        </w:t>
+      </w:r>
+      <w:r>
+        <w:rPr>
+          <w:i/>
+          <w:iCs/>
+          <w:color w:val="4472C4" w:themeColor="accent1"/>
+          <w:sz w:val="28"/>
+          <w:szCs w:val="28"/>
+        </w:rPr>
+        <w:t xml:space="preserve"> </w:t>
+      </w:r>
+      <w:r>
+        <w:rPr>
+          <w:i/>
+          <w:iCs/>
+          <w:color w:val="4472C4" w:themeColor="accent1"/>
+          <w:sz w:val="28"/>
+          <w:szCs w:val="28"/>
+        </w:rPr>
+        <w:t xml:space="preserve"> </w:t>
+      </w:r>
+      <w:r>
+        <w:rPr>
+          <w:i/>
+          <w:iCs/>
+          <w:color w:val="4472C4" w:themeColor="accent1"/>
+          <w:sz w:val="28"/>
+          <w:szCs w:val="28"/>
+        </w:rPr>
+        <w:t>CURRENT_TIMESTAMP)</w:t>
+      </w:r>
+      <w:r>
+        <w:rPr>
+          <w:i/>
+          <w:iCs/>
+          <w:color w:val="4472C4" w:themeColor="accent1"/>
+          <w:sz w:val="28"/>
+          <w:szCs w:val="28"/>
+        </w:rPr>
+        <w:t>;</w:t>
+      </w:r>
     </w:p>
     <w:p>
       <w:pPr>
@@ -4718,6 +4706,17 @@
         </w:rPr>
         <w:t xml:space="preserve">              staff.store_id = store.store_id</w:t>
       </w:r>
+      <w:r>
+        <w:rPr>
+          <w:i/>
+          <w:iCs/>
+          <w:color w:val="4472C4" w:themeColor="accent1"/>
+          <w:sz w:val="28"/>
+          <w:szCs w:val="28"/>
+          <w:lang w:val="en-US"/>
+        </w:rPr>
+        <w:t>;</w:t>
+      </w:r>
     </w:p>
     <w:p>
       <w:pPr>
@@ -4955,35 +4954,52 @@
       <w:pPr>
         <w:ind w:left="708"/>
         <w:rPr>
-          <w:i/>
-          <w:iCs/>
-          <w:color w:val="4472C4" w:themeColor="accent1"/>
-          <w:sz w:val="28"/>
-          <w:szCs w:val="28"/>
-          <w:lang w:val="en-US"/>
-        </w:rPr>
-      </w:pPr>
-      <w:r>
-        <w:rPr>
-          <w:i/>
-          <w:iCs/>
-          <w:color w:val="4472C4" w:themeColor="accent1"/>
-          <w:sz w:val="28"/>
-          <w:szCs w:val="28"/>
-          <w:lang w:val="en-US"/>
-        </w:rPr>
-        <w:t>I</w:t>
-      </w:r>
-      <w:r>
-        <w:rPr>
-          <w:i/>
-          <w:iCs/>
-          <w:color w:val="4472C4" w:themeColor="accent1"/>
-          <w:sz w:val="28"/>
-          <w:szCs w:val="28"/>
-          <w:lang w:val="en-US"/>
-        </w:rPr>
-        <w:t xml:space="preserve">NSERT INTO rental (rental_id, rental_date, inventory_id, </w:t>
+          <w:sz w:val="28"/>
+          <w:szCs w:val="28"/>
+        </w:rPr>
+      </w:pPr>
+    </w:p>
+    <w:p>
+      <w:pPr>
+        <w:ind w:left="708"/>
+        <w:rPr>
+          <w:sz w:val="28"/>
+          <w:szCs w:val="28"/>
+        </w:rPr>
+      </w:pPr>
+    </w:p>
+    <w:p>
+      <w:pPr>
+        <w:ind w:left="708"/>
+        <w:rPr>
+          <w:sz w:val="28"/>
+          <w:szCs w:val="28"/>
+        </w:rPr>
+      </w:pPr>
+    </w:p>
+    <w:p>
+      <w:pPr>
+        <w:ind w:left="708"/>
+        <w:rPr>
+          <w:i/>
+          <w:iCs/>
+          <w:color w:val="4472C4" w:themeColor="accent1"/>
+          <w:sz w:val="28"/>
+          <w:szCs w:val="28"/>
+          <w:lang w:val="en-US"/>
+        </w:rPr>
+      </w:pPr>
+      <w:r>
+        <w:rPr>
+          <w:i/>
+          <w:iCs/>
+          <w:color w:val="4472C4" w:themeColor="accent1"/>
+          <w:sz w:val="28"/>
+          <w:szCs w:val="28"/>
+          <w:lang w:val="en-US"/>
+        </w:rPr>
+        <w:lastRenderedPageBreak/>
+        <w:t xml:space="preserve">INSERT INTO rental (rental_id, rental_date, inventory_id, </w:t>
       </w:r>
     </w:p>
     <w:p>
@@ -5055,51 +5071,85 @@
           <w:szCs w:val="28"/>
           <w:lang w:val="en-US"/>
         </w:rPr>
-        <w:t xml:space="preserve">VALUES (DEFAULT, GETDATE(), %s, %s, TO_DATE('20/12/2019', </w:t>
-      </w:r>
-    </w:p>
-    <w:p>
-      <w:pPr>
-        <w:ind w:left="708"/>
-        <w:rPr>
-          <w:i/>
-          <w:iCs/>
-          <w:color w:val="4472C4" w:themeColor="accent1"/>
-          <w:sz w:val="28"/>
-          <w:szCs w:val="28"/>
-          <w:lang w:val="en-US"/>
-        </w:rPr>
-      </w:pPr>
-      <w:r>
-        <w:rPr>
-          <w:i/>
-          <w:iCs/>
-          <w:color w:val="4472C4" w:themeColor="accent1"/>
-          <w:sz w:val="28"/>
-          <w:szCs w:val="28"/>
-          <w:lang w:val="en-US"/>
-        </w:rPr>
-        <w:t xml:space="preserve">                </w:t>
-      </w:r>
-      <w:r>
-        <w:rPr>
-          <w:i/>
-          <w:iCs/>
-          <w:color w:val="4472C4" w:themeColor="accent1"/>
-          <w:sz w:val="28"/>
-          <w:szCs w:val="28"/>
-          <w:lang w:val="en-US"/>
-        </w:rPr>
-        <w:t>'DD/MM/YYYY'), %s, DEFAULT)</w:t>
-      </w:r>
-    </w:p>
-    <w:p>
-      <w:pPr>
-        <w:ind w:left="708"/>
-        <w:rPr>
-          <w:sz w:val="28"/>
-          <w:szCs w:val="28"/>
-          <w:lang w:val="en-US"/>
+        <w:t xml:space="preserve"> VALUES (DEFAULT, CURRENT_TIMESTAMP, ?, ?, </w:t>
+      </w:r>
+    </w:p>
+    <w:p>
+      <w:pPr>
+        <w:ind w:left="708"/>
+        <w:rPr>
+          <w:i/>
+          <w:iCs/>
+          <w:color w:val="4472C4" w:themeColor="accent1"/>
+          <w:sz w:val="28"/>
+          <w:szCs w:val="28"/>
+          <w:lang w:val="en-US"/>
+        </w:rPr>
+      </w:pPr>
+      <w:r>
+        <w:rPr>
+          <w:i/>
+          <w:iCs/>
+          <w:color w:val="4472C4" w:themeColor="accent1"/>
+          <w:sz w:val="28"/>
+          <w:szCs w:val="28"/>
+          <w:lang w:val="en-US"/>
+        </w:rPr>
+        <w:t xml:space="preserve">                  </w:t>
+      </w:r>
+      <w:r>
+        <w:rPr>
+          <w:i/>
+          <w:iCs/>
+          <w:color w:val="4472C4" w:themeColor="accent1"/>
+          <w:sz w:val="28"/>
+          <w:szCs w:val="28"/>
+          <w:lang w:val="en-US"/>
+        </w:rPr>
+        <w:t xml:space="preserve">CURRENT_TIMESTAMP + INTERVAL '1 month', ?, DEFAULT) </w:t>
+      </w:r>
+    </w:p>
+    <w:p>
+      <w:pPr>
+        <w:ind w:left="708"/>
+        <w:rPr>
+          <w:i/>
+          <w:iCs/>
+          <w:color w:val="4472C4" w:themeColor="accent1"/>
+          <w:sz w:val="28"/>
+          <w:szCs w:val="28"/>
+          <w:lang w:val="en-US"/>
+        </w:rPr>
+      </w:pPr>
+    </w:p>
+    <w:p>
+      <w:pPr>
+        <w:ind w:left="708"/>
+        <w:rPr>
+          <w:i/>
+          <w:iCs/>
+          <w:color w:val="4472C4" w:themeColor="accent1"/>
+          <w:sz w:val="28"/>
+          <w:szCs w:val="28"/>
+        </w:rPr>
+      </w:pPr>
+      <w:r>
+        <w:rPr>
+          <w:i/>
+          <w:iCs/>
+          <w:color w:val="4472C4" w:themeColor="accent1"/>
+          <w:sz w:val="28"/>
+          <w:szCs w:val="28"/>
+        </w:rPr>
+        <w:t xml:space="preserve"> RETURNING rental.rental_id;</w:t>
+      </w:r>
+    </w:p>
+    <w:p>
+      <w:pPr>
+        <w:ind w:left="708"/>
+        <w:rPr>
+          <w:sz w:val="28"/>
+          <w:szCs w:val="28"/>
         </w:rPr>
       </w:pPr>
     </w:p>
@@ -5125,6 +5175,273 @@
         </w:rPr>
         <w:t>se registra en la tabla rental un nuevo alquiler de película.</w:t>
       </w:r>
+      <w:r>
+        <w:rPr>
+          <w:sz w:val="28"/>
+          <w:szCs w:val="28"/>
+        </w:rPr>
+        <w:t xml:space="preserve"> </w:t>
+      </w:r>
+    </w:p>
+    <w:p>
+      <w:pPr>
+        <w:ind w:left="708"/>
+        <w:rPr>
+          <w:sz w:val="28"/>
+          <w:szCs w:val="28"/>
+        </w:rPr>
+      </w:pPr>
+      <w:r>
+        <w:rPr>
+          <w:sz w:val="28"/>
+          <w:szCs w:val="28"/>
+        </w:rPr>
+        <w:t>Además hacemos que se devuelva el rental_id que se le acaba de dar a</w:t>
+      </w:r>
+      <w:r>
+        <w:rPr>
+          <w:sz w:val="28"/>
+          <w:szCs w:val="28"/>
+        </w:rPr>
+        <w:t xml:space="preserve">l alquiler de la </w:t>
+      </w:r>
+      <w:r>
+        <w:rPr>
+          <w:sz w:val="28"/>
+          <w:szCs w:val="28"/>
+        </w:rPr>
+        <w:t>película</w:t>
+      </w:r>
+      <w:r>
+        <w:rPr>
+          <w:sz w:val="28"/>
+          <w:szCs w:val="28"/>
+        </w:rPr>
+        <w:t xml:space="preserve"> para poder añadir el pago de dicho alquiler.</w:t>
+      </w:r>
+    </w:p>
+    <w:p>
+      <w:pPr>
+        <w:rPr>
+          <w:color w:val="4472C4" w:themeColor="accent1"/>
+          <w:sz w:val="28"/>
+          <w:szCs w:val="28"/>
+        </w:rPr>
+      </w:pPr>
+      <w:r>
+        <w:rPr>
+          <w:color w:val="4472C4" w:themeColor="accent1"/>
+          <w:sz w:val="28"/>
+          <w:szCs w:val="28"/>
+        </w:rPr>
+        <w:tab/>
+      </w:r>
+    </w:p>
+    <w:p>
+      <w:pPr>
+        <w:rPr>
+          <w:color w:val="4472C4" w:themeColor="accent1"/>
+          <w:sz w:val="28"/>
+          <w:szCs w:val="28"/>
+          <w:lang w:val="en-US"/>
+        </w:rPr>
+      </w:pPr>
+      <w:r>
+        <w:rPr>
+          <w:color w:val="4472C4" w:themeColor="accent1"/>
+          <w:sz w:val="28"/>
+          <w:szCs w:val="28"/>
+        </w:rPr>
+        <w:tab/>
+      </w:r>
+      <w:r>
+        <w:rPr>
+          <w:color w:val="4472C4" w:themeColor="accent1"/>
+          <w:sz w:val="28"/>
+          <w:szCs w:val="28"/>
+          <w:lang w:val="en-US"/>
+        </w:rPr>
+        <w:t xml:space="preserve">INSERT INTO payment (payment_id, customer_id, staff_id, </w:t>
+      </w:r>
+      <w:r>
+        <w:rPr>
+          <w:color w:val="4472C4" w:themeColor="accent1"/>
+          <w:sz w:val="28"/>
+          <w:szCs w:val="28"/>
+          <w:lang w:val="en-US"/>
+        </w:rPr>
+        <w:t xml:space="preserve"> </w:t>
+      </w:r>
+    </w:p>
+    <w:p>
+      <w:pPr>
+        <w:rPr>
+          <w:color w:val="4472C4" w:themeColor="accent1"/>
+          <w:sz w:val="28"/>
+          <w:szCs w:val="28"/>
+          <w:lang w:val="en-US"/>
+        </w:rPr>
+      </w:pPr>
+      <w:r>
+        <w:rPr>
+          <w:color w:val="4472C4" w:themeColor="accent1"/>
+          <w:sz w:val="28"/>
+          <w:szCs w:val="28"/>
+          <w:lang w:val="en-US"/>
+        </w:rPr>
+        <w:t xml:space="preserve">                                                     </w:t>
+      </w:r>
+      <w:r>
+        <w:rPr>
+          <w:color w:val="4472C4" w:themeColor="accent1"/>
+          <w:sz w:val="28"/>
+          <w:szCs w:val="28"/>
+          <w:lang w:val="en-US"/>
+        </w:rPr>
+        <w:t xml:space="preserve">rental_id, amount, payment_date) </w:t>
+      </w:r>
+    </w:p>
+    <w:p>
+      <w:pPr>
+        <w:rPr>
+          <w:color w:val="4472C4" w:themeColor="accent1"/>
+          <w:sz w:val="28"/>
+          <w:szCs w:val="28"/>
+          <w:lang w:val="en-US"/>
+        </w:rPr>
+      </w:pPr>
+    </w:p>
+    <w:p>
+      <w:pPr>
+        <w:rPr>
+          <w:i/>
+          <w:iCs/>
+          <w:color w:val="4472C4" w:themeColor="accent1"/>
+          <w:sz w:val="28"/>
+          <w:szCs w:val="28"/>
+          <w:lang w:val="en-US"/>
+        </w:rPr>
+      </w:pPr>
+      <w:r>
+        <w:rPr>
+          <w:color w:val="4472C4" w:themeColor="accent1"/>
+          <w:sz w:val="28"/>
+          <w:szCs w:val="28"/>
+          <w:lang w:val="en-US"/>
+        </w:rPr>
+        <w:t xml:space="preserve">  </w:t>
+      </w:r>
+      <w:r>
+        <w:rPr>
+          <w:color w:val="4472C4" w:themeColor="accent1"/>
+          <w:sz w:val="28"/>
+          <w:szCs w:val="28"/>
+        </w:rPr>
+        <w:t xml:space="preserve">         </w:t>
+      </w:r>
+      <w:r>
+        <w:rPr>
+          <w:color w:val="4472C4" w:themeColor="accent1"/>
+          <w:sz w:val="28"/>
+          <w:szCs w:val="28"/>
+        </w:rPr>
+        <w:t>VALUES (DEFAULT, ?, ?, ?, ?, CURRENT_TIMESTAMP);</w:t>
+      </w:r>
+    </w:p>
+    <w:p>
+      <w:pPr>
+        <w:rPr>
+          <w:i/>
+          <w:iCs/>
+          <w:sz w:val="28"/>
+          <w:szCs w:val="28"/>
+          <w:lang w:val="en-US"/>
+        </w:rPr>
+      </w:pPr>
+    </w:p>
+    <w:p>
+      <w:pPr>
+        <w:ind w:left="700"/>
+        <w:rPr>
+          <w:sz w:val="28"/>
+          <w:szCs w:val="28"/>
+        </w:rPr>
+      </w:pPr>
+      <w:r>
+        <w:rPr>
+          <w:sz w:val="28"/>
+          <w:szCs w:val="28"/>
+        </w:rPr>
+        <w:t>Por último introducimos a la t</w:t>
+      </w:r>
+      <w:r>
+        <w:rPr>
+          <w:sz w:val="28"/>
+          <w:szCs w:val="28"/>
+        </w:rPr>
+        <w:t>abla payment toda la información sobre el pago del alquiler que acabamos de realizar.</w:t>
+      </w:r>
+    </w:p>
+    <w:p>
+      <w:pPr>
+        <w:ind w:left="700"/>
+        <w:rPr>
+          <w:sz w:val="28"/>
+          <w:szCs w:val="28"/>
+        </w:rPr>
+      </w:pPr>
+    </w:p>
+    <w:p>
+      <w:pPr>
+        <w:ind w:left="360" w:firstLine="348"/>
+        <w:rPr>
+          <w:sz w:val="28"/>
+          <w:szCs w:val="28"/>
+          <w:u w:val="single"/>
+        </w:rPr>
+      </w:pPr>
+      <w:r>
+        <w:rPr>
+          <w:sz w:val="28"/>
+          <w:szCs w:val="28"/>
+          <w:u w:val="single"/>
+        </w:rPr>
+        <w:t xml:space="preserve">-dvdrent </w:t>
+      </w:r>
+      <w:r>
+        <w:rPr>
+          <w:sz w:val="28"/>
+          <w:szCs w:val="28"/>
+          <w:u w:val="single"/>
+        </w:rPr>
+        <w:t>remove</w:t>
+      </w:r>
+    </w:p>
+    <w:p>
+      <w:pPr>
+        <w:ind w:left="360" w:firstLine="348"/>
+        <w:rPr>
+          <w:sz w:val="28"/>
+          <w:szCs w:val="28"/>
+          <w:u w:val="single"/>
+        </w:rPr>
+      </w:pPr>
+    </w:p>
+    <w:p>
+      <w:pPr>
+        <w:ind w:left="708"/>
+        <w:rPr>
+          <w:sz w:val="28"/>
+          <w:szCs w:val="28"/>
+        </w:rPr>
+      </w:pPr>
+      <w:r>
+        <w:rPr>
+          <w:sz w:val="28"/>
+          <w:szCs w:val="28"/>
+        </w:rPr>
+        <w:t>Da de baja un alquiler de una película. Esto requerirá eliminar el alquiler y el pago asociado a él.</w:t>
+      </w:r>
     </w:p>
     <w:p>
       <w:pPr>
@@ -5193,108 +5510,408 @@
           <w:szCs w:val="28"/>
           <w:lang w:val="en-US"/>
         </w:rPr>
-        <w:t xml:space="preserve">FROM rental </w:t>
-      </w:r>
-    </w:p>
-    <w:p>
-      <w:pPr>
-        <w:ind w:left="708"/>
-        <w:rPr>
-          <w:i/>
-          <w:iCs/>
-          <w:color w:val="4472C4" w:themeColor="accent1"/>
-          <w:sz w:val="28"/>
-          <w:szCs w:val="28"/>
-          <w:lang w:val="en-US"/>
-        </w:rPr>
-      </w:pPr>
-    </w:p>
-    <w:p>
-      <w:pPr>
-        <w:ind w:left="708"/>
-        <w:rPr>
-          <w:i/>
-          <w:iCs/>
-          <w:color w:val="4472C4" w:themeColor="accent1"/>
-          <w:sz w:val="28"/>
-          <w:szCs w:val="28"/>
-          <w:lang w:val="en-US"/>
-        </w:rPr>
-      </w:pPr>
-      <w:r>
-        <w:rPr>
-          <w:i/>
-          <w:iCs/>
-          <w:color w:val="4472C4" w:themeColor="accent1"/>
-          <w:sz w:val="28"/>
-          <w:szCs w:val="28"/>
-          <w:lang w:val="en-US"/>
-        </w:rPr>
-        <w:t>ORDER BY rental.rental_id DESC</w:t>
-      </w:r>
-    </w:p>
-    <w:p>
-      <w:pPr>
-        <w:ind w:left="708"/>
-        <w:rPr>
-          <w:i/>
-          <w:iCs/>
-          <w:sz w:val="28"/>
-          <w:szCs w:val="28"/>
-          <w:lang w:val="en-US"/>
-        </w:rPr>
-      </w:pPr>
-    </w:p>
-    <w:p>
-      <w:pPr>
-        <w:ind w:left="708"/>
-        <w:rPr>
-          <w:sz w:val="28"/>
-          <w:szCs w:val="28"/>
-        </w:rPr>
-      </w:pPr>
-      <w:r>
-        <w:rPr>
-          <w:sz w:val="28"/>
-          <w:szCs w:val="28"/>
-        </w:rPr>
-        <w:t>Cada alquiler lleva adsociado un pago</w:t>
-      </w:r>
-      <w:r>
-        <w:rPr>
-          <w:sz w:val="28"/>
-          <w:szCs w:val="28"/>
-        </w:rPr>
-        <w:t xml:space="preserve">, luego también es necesario introducir el pago asociados al alquiler que acabamos de hacer en la tabla payment. </w:t>
-      </w:r>
-    </w:p>
-    <w:p>
-      <w:pPr>
-        <w:ind w:left="708"/>
-        <w:rPr>
-          <w:sz w:val="28"/>
-          <w:szCs w:val="28"/>
-        </w:rPr>
-      </w:pPr>
-      <w:r>
-        <w:rPr>
-          <w:sz w:val="28"/>
-          <w:szCs w:val="28"/>
-        </w:rPr>
-        <w:t>Para ello necesitamos el rental_id, que es generado automáticamente por la base de datos al registrar un nuevo alquiler. Lo que hacemos en esta consulta es obtener el rental_id del último alquiler que se ha realizado.</w:t>
-      </w:r>
-    </w:p>
-    <w:p>
-      <w:pPr>
-        <w:rPr>
-          <w:color w:val="4472C4" w:themeColor="accent1"/>
-          <w:sz w:val="28"/>
-          <w:szCs w:val="28"/>
-        </w:rPr>
-      </w:pPr>
-      <w:r>
-        <w:rPr>
-          <w:color w:val="4472C4" w:themeColor="accent1"/>
+        <w:t xml:space="preserve">FROM rental ,customer, inventory </w:t>
+      </w:r>
+    </w:p>
+    <w:p>
+      <w:pPr>
+        <w:ind w:left="708"/>
+        <w:rPr>
+          <w:i/>
+          <w:iCs/>
+          <w:color w:val="4472C4" w:themeColor="accent1"/>
+          <w:sz w:val="28"/>
+          <w:szCs w:val="28"/>
+          <w:lang w:val="en-US"/>
+        </w:rPr>
+      </w:pPr>
+    </w:p>
+    <w:p>
+      <w:pPr>
+        <w:ind w:left="708"/>
+        <w:rPr>
+          <w:i/>
+          <w:iCs/>
+          <w:color w:val="4472C4" w:themeColor="accent1"/>
+          <w:sz w:val="28"/>
+          <w:szCs w:val="28"/>
+          <w:lang w:val="en-US"/>
+        </w:rPr>
+      </w:pPr>
+      <w:r>
+        <w:rPr>
+          <w:i/>
+          <w:iCs/>
+          <w:color w:val="4472C4" w:themeColor="accent1"/>
+          <w:sz w:val="28"/>
+          <w:szCs w:val="28"/>
+          <w:lang w:val="en-US"/>
+        </w:rPr>
+        <w:t>WHERE rental.rental_id = %s and</w:t>
+      </w:r>
+    </w:p>
+    <w:p>
+      <w:pPr>
+        <w:ind w:left="708"/>
+        <w:rPr>
+          <w:i/>
+          <w:iCs/>
+          <w:color w:val="4472C4" w:themeColor="accent1"/>
+          <w:sz w:val="28"/>
+          <w:szCs w:val="28"/>
+          <w:lang w:val="en-US"/>
+        </w:rPr>
+      </w:pPr>
+      <w:r>
+        <w:rPr>
+          <w:i/>
+          <w:iCs/>
+          <w:color w:val="4472C4" w:themeColor="accent1"/>
+          <w:sz w:val="28"/>
+          <w:szCs w:val="28"/>
+          <w:lang w:val="en-US"/>
+        </w:rPr>
+        <w:t xml:space="preserve">              rental.inventory_id = inventory.inventory_id and</w:t>
+      </w:r>
+    </w:p>
+    <w:p>
+      <w:pPr>
+        <w:ind w:left="708"/>
+        <w:rPr>
+          <w:i/>
+          <w:iCs/>
+          <w:color w:val="4472C4" w:themeColor="accent1"/>
+          <w:sz w:val="28"/>
+          <w:szCs w:val="28"/>
+          <w:lang w:val="en-US"/>
+        </w:rPr>
+      </w:pPr>
+      <w:r>
+        <w:rPr>
+          <w:i/>
+          <w:iCs/>
+          <w:color w:val="4472C4" w:themeColor="accent1"/>
+          <w:sz w:val="28"/>
+          <w:szCs w:val="28"/>
+          <w:lang w:val="en-US"/>
+        </w:rPr>
+        <w:t xml:space="preserve">              inventory.film_id = film.film_id</w:t>
+      </w:r>
+      <w:r>
+        <w:rPr>
+          <w:i/>
+          <w:iCs/>
+          <w:color w:val="4472C4" w:themeColor="accent1"/>
+          <w:sz w:val="28"/>
+          <w:szCs w:val="28"/>
+          <w:lang w:val="en-US"/>
+        </w:rPr>
+        <w:t>;</w:t>
+      </w:r>
+    </w:p>
+    <w:p>
+      <w:pPr>
+        <w:ind w:left="708"/>
+        <w:rPr>
+          <w:i/>
+          <w:iCs/>
+          <w:color w:val="4472C4" w:themeColor="accent1"/>
+          <w:sz w:val="28"/>
+          <w:szCs w:val="28"/>
+          <w:lang w:val="en-US"/>
+        </w:rPr>
+      </w:pPr>
+    </w:p>
+    <w:p>
+      <w:pPr>
+        <w:ind w:left="708"/>
+        <w:rPr>
+          <w:color w:val="000000" w:themeColor="text1"/>
+          <w:sz w:val="28"/>
+          <w:szCs w:val="28"/>
+        </w:rPr>
+      </w:pPr>
+      <w:r>
+        <w:rPr>
+          <w:color w:val="000000" w:themeColor="text1"/>
+          <w:sz w:val="28"/>
+          <w:szCs w:val="28"/>
+        </w:rPr>
+        <w:t xml:space="preserve">Esta primera consulta si el </w:t>
+      </w:r>
+      <w:r>
+        <w:rPr>
+          <w:color w:val="000000" w:themeColor="text1"/>
+          <w:sz w:val="28"/>
+          <w:szCs w:val="28"/>
+        </w:rPr>
+        <w:t>alquiler que deseamos eliminar se ha hecho alguna vez o si no se ha hecho nunca.</w:t>
+      </w:r>
+    </w:p>
+    <w:p>
+      <w:pPr>
+        <w:ind w:left="708"/>
+        <w:rPr>
+          <w:color w:val="000000" w:themeColor="text1"/>
+          <w:sz w:val="28"/>
+          <w:szCs w:val="28"/>
+        </w:rPr>
+      </w:pPr>
+    </w:p>
+    <w:p>
+      <w:pPr>
+        <w:ind w:left="708"/>
+        <w:rPr>
+          <w:color w:val="000000" w:themeColor="text1"/>
+          <w:sz w:val="28"/>
+          <w:szCs w:val="28"/>
+        </w:rPr>
+      </w:pPr>
+    </w:p>
+    <w:p>
+      <w:pPr>
+        <w:ind w:left="708"/>
+        <w:rPr>
+          <w:color w:val="000000" w:themeColor="text1"/>
+          <w:sz w:val="28"/>
+          <w:szCs w:val="28"/>
+        </w:rPr>
+      </w:pPr>
+    </w:p>
+    <w:p>
+      <w:pPr>
+        <w:ind w:left="708"/>
+        <w:rPr>
+          <w:i/>
+          <w:iCs/>
+          <w:color w:val="4472C4" w:themeColor="accent1"/>
+          <w:sz w:val="28"/>
+          <w:szCs w:val="28"/>
+          <w:lang w:val="en-US"/>
+        </w:rPr>
+      </w:pPr>
+      <w:r>
+        <w:rPr>
+          <w:i/>
+          <w:iCs/>
+          <w:color w:val="4472C4" w:themeColor="accent1"/>
+          <w:sz w:val="28"/>
+          <w:szCs w:val="28"/>
+          <w:lang w:val="en-US"/>
+        </w:rPr>
+        <w:lastRenderedPageBreak/>
+        <w:t xml:space="preserve">DELETE FROM payment </w:t>
+      </w:r>
+    </w:p>
+    <w:p>
+      <w:pPr>
+        <w:ind w:left="708"/>
+        <w:rPr>
+          <w:i/>
+          <w:iCs/>
+          <w:color w:val="4472C4" w:themeColor="accent1"/>
+          <w:sz w:val="28"/>
+          <w:szCs w:val="28"/>
+          <w:lang w:val="en-US"/>
+        </w:rPr>
+      </w:pPr>
+    </w:p>
+    <w:p>
+      <w:pPr>
+        <w:ind w:left="708"/>
+        <w:rPr>
+          <w:i/>
+          <w:iCs/>
+          <w:color w:val="4472C4" w:themeColor="accent1"/>
+          <w:sz w:val="28"/>
+          <w:szCs w:val="28"/>
+          <w:lang w:val="en-US"/>
+        </w:rPr>
+      </w:pPr>
+      <w:r>
+        <w:rPr>
+          <w:i/>
+          <w:iCs/>
+          <w:color w:val="4472C4" w:themeColor="accent1"/>
+          <w:sz w:val="28"/>
+          <w:szCs w:val="28"/>
+          <w:lang w:val="en-US"/>
+        </w:rPr>
+        <w:t>WHERE payment.rental_id = %s</w:t>
+      </w:r>
+      <w:r>
+        <w:rPr>
+          <w:i/>
+          <w:iCs/>
+          <w:color w:val="4472C4" w:themeColor="accent1"/>
+          <w:sz w:val="28"/>
+          <w:szCs w:val="28"/>
+          <w:lang w:val="en-US"/>
+        </w:rPr>
+        <w:t>;</w:t>
+      </w:r>
+    </w:p>
+    <w:p>
+      <w:pPr>
+        <w:ind w:left="708"/>
+        <w:rPr>
+          <w:i/>
+          <w:iCs/>
+          <w:color w:val="4472C4" w:themeColor="accent1"/>
+          <w:sz w:val="28"/>
+          <w:szCs w:val="28"/>
+          <w:lang w:val="en-US"/>
+        </w:rPr>
+      </w:pPr>
+    </w:p>
+    <w:p>
+      <w:pPr>
+        <w:ind w:left="708"/>
+        <w:rPr>
+          <w:color w:val="000000" w:themeColor="text1"/>
+          <w:sz w:val="28"/>
+          <w:szCs w:val="28"/>
+        </w:rPr>
+      </w:pPr>
+      <w:r>
+        <w:rPr>
+          <w:color w:val="000000" w:themeColor="text1"/>
+          <w:sz w:val="28"/>
+          <w:szCs w:val="28"/>
+        </w:rPr>
+        <w:t>Una vez chequeado que el alquiler se ha hehco, e</w:t>
+      </w:r>
+      <w:r>
+        <w:rPr>
+          <w:color w:val="000000" w:themeColor="text1"/>
+          <w:sz w:val="28"/>
+          <w:szCs w:val="28"/>
+        </w:rPr>
+        <w:t>liminamos el pago aso</w:t>
+      </w:r>
+      <w:r>
+        <w:rPr>
+          <w:color w:val="000000" w:themeColor="text1"/>
+          <w:sz w:val="28"/>
+          <w:szCs w:val="28"/>
+        </w:rPr>
+        <w:t>ciado.</w:t>
+      </w:r>
+    </w:p>
+    <w:p>
+      <w:pPr>
+        <w:rPr>
+          <w:color w:val="000000" w:themeColor="text1"/>
+          <w:sz w:val="28"/>
+          <w:szCs w:val="28"/>
+        </w:rPr>
+      </w:pPr>
+    </w:p>
+    <w:p>
+      <w:pPr>
+        <w:ind w:left="708"/>
+        <w:rPr>
+          <w:i/>
+          <w:iCs/>
+          <w:color w:val="4472C4" w:themeColor="accent1"/>
+          <w:sz w:val="28"/>
+          <w:szCs w:val="28"/>
+          <w:lang w:val="en-US"/>
+        </w:rPr>
+      </w:pPr>
+      <w:r>
+        <w:rPr>
+          <w:i/>
+          <w:iCs/>
+          <w:color w:val="4472C4" w:themeColor="accent1"/>
+          <w:sz w:val="28"/>
+          <w:szCs w:val="28"/>
+          <w:lang w:val="en-US"/>
+        </w:rPr>
+        <w:t xml:space="preserve">DELETE FROM rental </w:t>
+      </w:r>
+    </w:p>
+    <w:p>
+      <w:pPr>
+        <w:ind w:left="708"/>
+        <w:rPr>
+          <w:i/>
+          <w:iCs/>
+          <w:color w:val="4472C4" w:themeColor="accent1"/>
+          <w:sz w:val="28"/>
+          <w:szCs w:val="28"/>
+          <w:lang w:val="en-US"/>
+        </w:rPr>
+      </w:pPr>
+    </w:p>
+    <w:p>
+      <w:pPr>
+        <w:ind w:left="708"/>
+        <w:rPr>
+          <w:i/>
+          <w:iCs/>
+          <w:color w:val="4472C4" w:themeColor="accent1"/>
+          <w:sz w:val="28"/>
+          <w:szCs w:val="28"/>
+          <w:lang w:val="en-US"/>
+        </w:rPr>
+      </w:pPr>
+      <w:r>
+        <w:rPr>
+          <w:i/>
+          <w:iCs/>
+          <w:color w:val="4472C4" w:themeColor="accent1"/>
+          <w:sz w:val="28"/>
+          <w:szCs w:val="28"/>
+          <w:lang w:val="en-US"/>
+        </w:rPr>
+        <w:t>WHERE rental.rental_id = %s</w:t>
+      </w:r>
+      <w:r>
+        <w:rPr>
+          <w:i/>
+          <w:iCs/>
+          <w:color w:val="4472C4" w:themeColor="accent1"/>
+          <w:sz w:val="28"/>
+          <w:szCs w:val="28"/>
+          <w:lang w:val="en-US"/>
+        </w:rPr>
+        <w:t>;</w:t>
+      </w:r>
+    </w:p>
+    <w:p>
+      <w:pPr>
+        <w:ind w:left="708"/>
+        <w:rPr>
+          <w:i/>
+          <w:iCs/>
+          <w:color w:val="4472C4" w:themeColor="accent1"/>
+          <w:sz w:val="28"/>
+          <w:szCs w:val="28"/>
+          <w:lang w:val="en-US"/>
+        </w:rPr>
+      </w:pPr>
+    </w:p>
+    <w:p>
+      <w:pPr>
+        <w:ind w:left="708"/>
+        <w:rPr>
+          <w:color w:val="000000" w:themeColor="text1"/>
+          <w:sz w:val="28"/>
+          <w:szCs w:val="28"/>
+        </w:rPr>
+      </w:pPr>
+      <w:r>
+        <w:rPr>
+          <w:color w:val="000000" w:themeColor="text1"/>
+          <w:sz w:val="28"/>
+          <w:szCs w:val="28"/>
+        </w:rPr>
+        <w:t>Finalmente</w:t>
+      </w:r>
+      <w:r>
+        <w:rPr>
+          <w:color w:val="000000" w:themeColor="text1"/>
           <w:sz w:val="28"/>
           <w:szCs w:val="28"/>
         </w:rPr>
@@ -5302,694 +5919,11 @@
       </w:r>
       <w:r>
         <w:rPr>
-          <w:color w:val="4472C4" w:themeColor="accent1"/>
-          <w:sz w:val="28"/>
-          <w:szCs w:val="28"/>
-        </w:rPr>
-        <w:tab/>
-      </w:r>
-    </w:p>
-    <w:p>
-      <w:pPr>
-        <w:rPr>
-          <w:i/>
-          <w:iCs/>
-          <w:color w:val="4472C4" w:themeColor="accent1"/>
-          <w:sz w:val="28"/>
-          <w:szCs w:val="28"/>
-          <w:lang w:val="en-US"/>
-        </w:rPr>
-      </w:pPr>
-      <w:r>
-        <w:rPr>
-          <w:color w:val="4472C4" w:themeColor="accent1"/>
-          <w:sz w:val="28"/>
-          <w:szCs w:val="28"/>
-        </w:rPr>
-        <w:tab/>
-      </w:r>
-      <w:r>
-        <w:rPr>
-          <w:i/>
-          <w:iCs/>
-          <w:color w:val="4472C4" w:themeColor="accent1"/>
-          <w:sz w:val="28"/>
-          <w:szCs w:val="28"/>
-          <w:lang w:val="en-US"/>
-        </w:rPr>
-        <w:t xml:space="preserve">INSERT INTO payment (payment_id, customer_id, staff_id, </w:t>
-      </w:r>
-      <w:r>
-        <w:rPr>
-          <w:i/>
-          <w:iCs/>
-          <w:color w:val="4472C4" w:themeColor="accent1"/>
-          <w:sz w:val="28"/>
-          <w:szCs w:val="28"/>
-          <w:lang w:val="en-US"/>
-        </w:rPr>
-        <w:t xml:space="preserve">  </w:t>
-      </w:r>
-    </w:p>
-    <w:p>
-      <w:pPr>
-        <w:rPr>
-          <w:i/>
-          <w:iCs/>
-          <w:color w:val="4472C4" w:themeColor="accent1"/>
-          <w:sz w:val="28"/>
-          <w:szCs w:val="28"/>
-          <w:lang w:val="en-US"/>
-        </w:rPr>
-      </w:pPr>
-      <w:r>
-        <w:rPr>
-          <w:i/>
-          <w:iCs/>
-          <w:color w:val="4472C4" w:themeColor="accent1"/>
-          <w:sz w:val="28"/>
-          <w:szCs w:val="28"/>
-          <w:lang w:val="en-US"/>
-        </w:rPr>
-        <w:t xml:space="preserve">                                                     </w:t>
-      </w:r>
-      <w:r>
-        <w:rPr>
-          <w:i/>
-          <w:iCs/>
-          <w:color w:val="4472C4" w:themeColor="accent1"/>
-          <w:sz w:val="28"/>
-          <w:szCs w:val="28"/>
-          <w:lang w:val="en-US"/>
-        </w:rPr>
-        <w:t xml:space="preserve">rental_id, amount, payment_date) </w:t>
-      </w:r>
-    </w:p>
-    <w:p>
-      <w:pPr>
-        <w:rPr>
-          <w:i/>
-          <w:iCs/>
-          <w:color w:val="4472C4" w:themeColor="accent1"/>
-          <w:sz w:val="28"/>
-          <w:szCs w:val="28"/>
-          <w:lang w:val="en-US"/>
-        </w:rPr>
-      </w:pPr>
-    </w:p>
-    <w:p>
-      <w:pPr>
-        <w:rPr>
-          <w:i/>
-          <w:iCs/>
-          <w:color w:val="4472C4" w:themeColor="accent1"/>
-          <w:sz w:val="28"/>
-          <w:szCs w:val="28"/>
-          <w:lang w:val="en-US"/>
-        </w:rPr>
-      </w:pPr>
-      <w:r>
-        <w:rPr>
-          <w:i/>
-          <w:iCs/>
-          <w:color w:val="4472C4" w:themeColor="accent1"/>
-          <w:sz w:val="28"/>
-          <w:szCs w:val="28"/>
-          <w:lang w:val="en-US"/>
-        </w:rPr>
-        <w:t xml:space="preserve"> </w:t>
-      </w:r>
-      <w:r>
-        <w:rPr>
-          <w:i/>
-          <w:iCs/>
-          <w:color w:val="4472C4" w:themeColor="accent1"/>
-          <w:sz w:val="28"/>
-          <w:szCs w:val="28"/>
-          <w:lang w:val="en-US"/>
-        </w:rPr>
-        <w:tab/>
-      </w:r>
-      <w:r>
-        <w:rPr>
-          <w:i/>
-          <w:iCs/>
-          <w:color w:val="4472C4" w:themeColor="accent1"/>
-          <w:sz w:val="28"/>
-          <w:szCs w:val="28"/>
-          <w:lang w:val="en-US"/>
-        </w:rPr>
-        <w:t>VALUES (DEFAULT, %s, %s, %s, %d, GETDATE())</w:t>
-      </w:r>
-    </w:p>
-    <w:p>
-      <w:pPr>
-        <w:rPr>
-          <w:i/>
-          <w:iCs/>
-          <w:sz w:val="28"/>
-          <w:szCs w:val="28"/>
-          <w:lang w:val="en-US"/>
-        </w:rPr>
-      </w:pPr>
-    </w:p>
-    <w:p>
-      <w:pPr>
-        <w:ind w:left="700"/>
-        <w:rPr>
-          <w:sz w:val="28"/>
-          <w:szCs w:val="28"/>
-        </w:rPr>
-      </w:pPr>
-      <w:r>
-        <w:rPr>
-          <w:sz w:val="28"/>
-          <w:szCs w:val="28"/>
-        </w:rPr>
-        <w:t>Por último introducimos a la t</w:t>
-      </w:r>
-      <w:r>
-        <w:rPr>
-          <w:sz w:val="28"/>
-          <w:szCs w:val="28"/>
-        </w:rPr>
-        <w:t>abla payment toda la información sobre el pago del alquiler que acabamos de realizar.</w:t>
-      </w:r>
-    </w:p>
-    <w:p>
-      <w:pPr>
-        <w:ind w:left="700"/>
-        <w:rPr>
-          <w:sz w:val="28"/>
-          <w:szCs w:val="28"/>
-        </w:rPr>
-      </w:pPr>
-    </w:p>
-    <w:p>
-      <w:pPr>
-        <w:ind w:left="360" w:firstLine="348"/>
-        <w:rPr>
-          <w:sz w:val="28"/>
-          <w:szCs w:val="28"/>
-          <w:u w:val="single"/>
-        </w:rPr>
-      </w:pPr>
-      <w:r>
-        <w:rPr>
-          <w:sz w:val="28"/>
-          <w:szCs w:val="28"/>
-          <w:u w:val="single"/>
-        </w:rPr>
-        <w:t xml:space="preserve">-dvdrent </w:t>
-      </w:r>
-      <w:r>
-        <w:rPr>
-          <w:sz w:val="28"/>
-          <w:szCs w:val="28"/>
-          <w:u w:val="single"/>
-        </w:rPr>
-        <w:t>remove</w:t>
-      </w:r>
-    </w:p>
-    <w:p>
-      <w:pPr>
-        <w:ind w:left="360" w:firstLine="348"/>
-        <w:rPr>
-          <w:sz w:val="28"/>
-          <w:szCs w:val="28"/>
-          <w:u w:val="single"/>
-        </w:rPr>
-      </w:pPr>
-    </w:p>
-    <w:p>
-      <w:pPr>
-        <w:ind w:left="708"/>
-        <w:rPr>
-          <w:sz w:val="28"/>
-          <w:szCs w:val="28"/>
-        </w:rPr>
-      </w:pPr>
-      <w:r>
-        <w:rPr>
-          <w:sz w:val="28"/>
-          <w:szCs w:val="28"/>
-        </w:rPr>
-        <w:t>Da de baja un alquiler de una película. Esto requerirá eliminar el alquiler y el pago asociado a él.</w:t>
-      </w:r>
-    </w:p>
-    <w:p>
-      <w:pPr>
-        <w:ind w:left="708"/>
-        <w:rPr>
-          <w:sz w:val="28"/>
-          <w:szCs w:val="28"/>
-        </w:rPr>
-      </w:pPr>
-    </w:p>
-    <w:p>
-      <w:pPr>
-        <w:ind w:left="708"/>
-        <w:rPr>
-          <w:i/>
-          <w:iCs/>
-          <w:color w:val="4472C4" w:themeColor="accent1"/>
-          <w:sz w:val="28"/>
-          <w:szCs w:val="28"/>
-          <w:lang w:val="en-US"/>
-        </w:rPr>
-      </w:pPr>
-      <w:r>
-        <w:rPr>
-          <w:i/>
-          <w:iCs/>
-          <w:color w:val="4472C4" w:themeColor="accent1"/>
-          <w:sz w:val="28"/>
-          <w:szCs w:val="28"/>
-          <w:lang w:val="en-US"/>
-        </w:rPr>
-        <w:t xml:space="preserve">SELECT rental.rental_id </w:t>
-      </w:r>
-    </w:p>
-    <w:p>
-      <w:pPr>
-        <w:ind w:left="708"/>
-        <w:rPr>
-          <w:i/>
-          <w:iCs/>
-          <w:color w:val="4472C4" w:themeColor="accent1"/>
-          <w:sz w:val="28"/>
-          <w:szCs w:val="28"/>
-          <w:lang w:val="en-US"/>
-        </w:rPr>
-      </w:pPr>
-    </w:p>
-    <w:p>
-      <w:pPr>
-        <w:ind w:left="708"/>
-        <w:rPr>
-          <w:i/>
-          <w:iCs/>
-          <w:color w:val="4472C4" w:themeColor="accent1"/>
-          <w:sz w:val="28"/>
-          <w:szCs w:val="28"/>
-          <w:lang w:val="en-US"/>
-        </w:rPr>
-      </w:pPr>
-      <w:r>
-        <w:rPr>
-          <w:i/>
-          <w:iCs/>
-          <w:color w:val="4472C4" w:themeColor="accent1"/>
-          <w:sz w:val="28"/>
-          <w:szCs w:val="28"/>
-          <w:lang w:val="en-US"/>
-        </w:rPr>
-        <w:t xml:space="preserve">FROM rental ,customer, inventory </w:t>
-      </w:r>
-    </w:p>
-    <w:p>
-      <w:pPr>
-        <w:ind w:left="708"/>
-        <w:rPr>
-          <w:i/>
-          <w:iCs/>
-          <w:color w:val="4472C4" w:themeColor="accent1"/>
-          <w:sz w:val="28"/>
-          <w:szCs w:val="28"/>
-          <w:lang w:val="en-US"/>
-        </w:rPr>
-      </w:pPr>
-    </w:p>
-    <w:p>
-      <w:pPr>
-        <w:ind w:left="708"/>
-        <w:rPr>
-          <w:i/>
-          <w:iCs/>
-          <w:color w:val="4472C4" w:themeColor="accent1"/>
-          <w:sz w:val="28"/>
-          <w:szCs w:val="28"/>
-          <w:lang w:val="en-US"/>
-        </w:rPr>
-      </w:pPr>
-      <w:r>
-        <w:rPr>
-          <w:i/>
-          <w:iCs/>
-          <w:color w:val="4472C4" w:themeColor="accent1"/>
-          <w:sz w:val="28"/>
-          <w:szCs w:val="28"/>
-          <w:lang w:val="en-US"/>
-        </w:rPr>
-        <w:t xml:space="preserve">WHERE rental.rental_id = %s </w:t>
-      </w:r>
-      <w:r>
-        <w:rPr>
-          <w:i/>
-          <w:iCs/>
-          <w:color w:val="4472C4" w:themeColor="accent1"/>
-          <w:sz w:val="28"/>
-          <w:szCs w:val="28"/>
-          <w:lang w:val="en-US"/>
-        </w:rPr>
-        <w:t>and</w:t>
-      </w:r>
-    </w:p>
-    <w:p>
-      <w:pPr>
-        <w:ind w:left="708"/>
-        <w:rPr>
-          <w:i/>
-          <w:iCs/>
-          <w:color w:val="4472C4" w:themeColor="accent1"/>
-          <w:sz w:val="28"/>
-          <w:szCs w:val="28"/>
-          <w:lang w:val="en-US"/>
-        </w:rPr>
-      </w:pPr>
-      <w:r>
-        <w:rPr>
-          <w:i/>
-          <w:iCs/>
-          <w:color w:val="4472C4" w:themeColor="accent1"/>
-          <w:sz w:val="28"/>
-          <w:szCs w:val="28"/>
-          <w:lang w:val="en-US"/>
-        </w:rPr>
-        <w:t xml:space="preserve">              rental.inventory_id = inventory.inventory_id </w:t>
-      </w:r>
-      <w:r>
-        <w:rPr>
-          <w:i/>
-          <w:iCs/>
-          <w:color w:val="4472C4" w:themeColor="accent1"/>
-          <w:sz w:val="28"/>
-          <w:szCs w:val="28"/>
-          <w:lang w:val="en-US"/>
-        </w:rPr>
-        <w:t>and</w:t>
-      </w:r>
-    </w:p>
-    <w:p>
-      <w:pPr>
-        <w:ind w:left="708"/>
-        <w:rPr>
-          <w:i/>
-          <w:iCs/>
-          <w:color w:val="4472C4" w:themeColor="accent1"/>
-          <w:sz w:val="28"/>
-          <w:szCs w:val="28"/>
-          <w:lang w:val="en-US"/>
-        </w:rPr>
-      </w:pPr>
-      <w:r>
-        <w:rPr>
-          <w:i/>
-          <w:iCs/>
-          <w:color w:val="4472C4" w:themeColor="accent1"/>
-          <w:sz w:val="28"/>
-          <w:szCs w:val="28"/>
-          <w:lang w:val="en-US"/>
-        </w:rPr>
-        <w:t xml:space="preserve">              inventory.film_id = film.film_id</w:t>
-      </w:r>
-    </w:p>
-    <w:p>
-      <w:pPr>
-        <w:ind w:left="708"/>
-        <w:rPr>
-          <w:i/>
-          <w:iCs/>
-          <w:color w:val="4472C4" w:themeColor="accent1"/>
-          <w:sz w:val="28"/>
-          <w:szCs w:val="28"/>
-          <w:lang w:val="en-US"/>
-        </w:rPr>
-      </w:pPr>
-    </w:p>
-    <w:p>
-      <w:pPr>
-        <w:ind w:left="708"/>
-        <w:rPr>
           <w:color w:val="000000" w:themeColor="text1"/>
           <w:sz w:val="28"/>
           <w:szCs w:val="28"/>
         </w:rPr>
-      </w:pPr>
-      <w:r>
-        <w:rPr>
-          <w:color w:val="000000" w:themeColor="text1"/>
-          <w:sz w:val="28"/>
-          <w:szCs w:val="28"/>
-        </w:rPr>
-        <w:t xml:space="preserve">Esta primera consulta si el </w:t>
-      </w:r>
-      <w:r>
-        <w:rPr>
-          <w:color w:val="000000" w:themeColor="text1"/>
-          <w:sz w:val="28"/>
-          <w:szCs w:val="28"/>
-        </w:rPr>
-        <w:t>alquiler que deseamos eliminar se ha hecho alguna vez o si no se ha hecho nunca.</w:t>
-      </w:r>
-    </w:p>
-    <w:p>
-      <w:pPr>
-        <w:ind w:left="708"/>
-        <w:rPr>
-          <w:color w:val="000000" w:themeColor="text1"/>
-          <w:sz w:val="28"/>
-          <w:szCs w:val="28"/>
-        </w:rPr>
-      </w:pPr>
-    </w:p>
-    <w:p>
-      <w:pPr>
-        <w:ind w:left="708"/>
-        <w:rPr>
-          <w:color w:val="000000" w:themeColor="text1"/>
-          <w:sz w:val="28"/>
-          <w:szCs w:val="28"/>
-        </w:rPr>
-      </w:pPr>
-    </w:p>
-    <w:p>
-      <w:pPr>
-        <w:ind w:left="708"/>
-        <w:rPr>
-          <w:i/>
-          <w:iCs/>
-          <w:color w:val="4472C4" w:themeColor="accent1"/>
-          <w:sz w:val="28"/>
-          <w:szCs w:val="28"/>
-          <w:lang w:val="en-US"/>
-        </w:rPr>
-      </w:pPr>
-      <w:r>
-        <w:rPr>
-          <w:i/>
-          <w:iCs/>
-          <w:color w:val="4472C4" w:themeColor="accent1"/>
-          <w:sz w:val="28"/>
-          <w:szCs w:val="28"/>
-          <w:lang w:val="en-US"/>
-        </w:rPr>
-        <w:lastRenderedPageBreak/>
-        <w:t xml:space="preserve">DELETE FROM rental </w:t>
-      </w:r>
-    </w:p>
-    <w:p>
-      <w:pPr>
-        <w:ind w:left="708"/>
-        <w:rPr>
-          <w:i/>
-          <w:iCs/>
-          <w:color w:val="4472C4" w:themeColor="accent1"/>
-          <w:sz w:val="28"/>
-          <w:szCs w:val="28"/>
-          <w:lang w:val="en-US"/>
-        </w:rPr>
-      </w:pPr>
-    </w:p>
-    <w:p>
-      <w:pPr>
-        <w:ind w:left="708"/>
-        <w:rPr>
-          <w:i/>
-          <w:iCs/>
-          <w:color w:val="4472C4" w:themeColor="accent1"/>
-          <w:sz w:val="28"/>
-          <w:szCs w:val="28"/>
-          <w:lang w:val="en-US"/>
-        </w:rPr>
-      </w:pPr>
-      <w:r>
-        <w:rPr>
-          <w:i/>
-          <w:iCs/>
-          <w:color w:val="4472C4" w:themeColor="accent1"/>
-          <w:sz w:val="28"/>
-          <w:szCs w:val="28"/>
-          <w:lang w:val="en-US"/>
-        </w:rPr>
-        <w:t>WHERE rental.rental_id = %s</w:t>
-      </w:r>
-    </w:p>
-    <w:p>
-      <w:pPr>
-        <w:ind w:left="708"/>
-        <w:rPr>
-          <w:i/>
-          <w:iCs/>
-          <w:color w:val="4472C4" w:themeColor="accent1"/>
-          <w:sz w:val="28"/>
-          <w:szCs w:val="28"/>
-          <w:lang w:val="en-US"/>
-        </w:rPr>
-      </w:pPr>
-    </w:p>
-    <w:p>
-      <w:pPr>
-        <w:ind w:left="708"/>
-        <w:rPr>
-          <w:color w:val="000000" w:themeColor="text1"/>
-          <w:sz w:val="28"/>
-          <w:szCs w:val="28"/>
-        </w:rPr>
-      </w:pPr>
-      <w:r>
-        <w:rPr>
-          <w:color w:val="000000" w:themeColor="text1"/>
-          <w:sz w:val="28"/>
-          <w:szCs w:val="28"/>
-        </w:rPr>
-        <w:t>Una vez chequeado que e</w:t>
-      </w:r>
-      <w:r>
-        <w:rPr>
-          <w:color w:val="000000" w:themeColor="text1"/>
-          <w:sz w:val="28"/>
-          <w:szCs w:val="28"/>
-        </w:rPr>
-        <w:t>l alquiler se ha hecho, lo eliminamos de la tabla ren tabla.</w:t>
-      </w:r>
-    </w:p>
-    <w:p>
-      <w:pPr>
-        <w:ind w:left="708"/>
-        <w:rPr>
-          <w:color w:val="000000" w:themeColor="text1"/>
-          <w:sz w:val="28"/>
-          <w:szCs w:val="28"/>
-        </w:rPr>
-      </w:pPr>
-    </w:p>
-    <w:p>
-      <w:pPr>
-        <w:ind w:left="708"/>
-        <w:rPr>
-          <w:i/>
-          <w:iCs/>
-          <w:color w:val="4472C4" w:themeColor="accent1"/>
-          <w:sz w:val="28"/>
-          <w:szCs w:val="28"/>
-          <w:lang w:val="en-US"/>
-        </w:rPr>
-      </w:pPr>
-      <w:r>
-        <w:rPr>
-          <w:i/>
-          <w:iCs/>
-          <w:color w:val="4472C4" w:themeColor="accent1"/>
-          <w:sz w:val="28"/>
-          <w:szCs w:val="28"/>
-          <w:lang w:val="en-US"/>
-        </w:rPr>
-        <w:t xml:space="preserve">DELETE FROM payment </w:t>
-      </w:r>
-    </w:p>
-    <w:p>
-      <w:pPr>
-        <w:ind w:left="708"/>
-        <w:rPr>
-          <w:i/>
-          <w:iCs/>
-          <w:color w:val="4472C4" w:themeColor="accent1"/>
-          <w:sz w:val="28"/>
-          <w:szCs w:val="28"/>
-          <w:lang w:val="en-US"/>
-        </w:rPr>
-      </w:pPr>
-    </w:p>
-    <w:p>
-      <w:pPr>
-        <w:ind w:left="708"/>
-        <w:rPr>
-          <w:i/>
-          <w:iCs/>
-          <w:color w:val="4472C4" w:themeColor="accent1"/>
-          <w:sz w:val="28"/>
-          <w:szCs w:val="28"/>
-          <w:lang w:val="en-US"/>
-        </w:rPr>
-      </w:pPr>
-      <w:r>
-        <w:rPr>
-          <w:i/>
-          <w:iCs/>
-          <w:color w:val="4472C4" w:themeColor="accent1"/>
-          <w:sz w:val="28"/>
-          <w:szCs w:val="28"/>
-          <w:lang w:val="en-US"/>
-        </w:rPr>
-        <w:t>WHERE payment.rental_id = %s</w:t>
-      </w:r>
-    </w:p>
-    <w:p>
-      <w:pPr>
-        <w:ind w:left="708"/>
-        <w:rPr>
-          <w:i/>
-          <w:iCs/>
-          <w:color w:val="4472C4" w:themeColor="accent1"/>
-          <w:sz w:val="28"/>
-          <w:szCs w:val="28"/>
-          <w:lang w:val="en-US"/>
-        </w:rPr>
-      </w:pPr>
-    </w:p>
-    <w:p>
-      <w:pPr>
-        <w:ind w:left="708"/>
-        <w:rPr>
-          <w:color w:val="000000" w:themeColor="text1"/>
-          <w:sz w:val="28"/>
-          <w:szCs w:val="28"/>
-        </w:rPr>
-      </w:pPr>
-      <w:r>
-        <w:rPr>
-          <w:color w:val="000000" w:themeColor="text1"/>
-          <w:sz w:val="28"/>
-          <w:szCs w:val="28"/>
-        </w:rPr>
-        <w:t>Finalmente eliminamos el pago aso</w:t>
-      </w:r>
-      <w:r>
-        <w:rPr>
-          <w:color w:val="000000" w:themeColor="text1"/>
-          <w:sz w:val="28"/>
-          <w:szCs w:val="28"/>
-        </w:rPr>
-        <w:t>ciado a</w:t>
-      </w:r>
-      <w:r>
-        <w:rPr>
-          <w:color w:val="000000" w:themeColor="text1"/>
-          <w:sz w:val="28"/>
-          <w:szCs w:val="28"/>
-        </w:rPr>
-        <w:t>l alquiler que acabamos de eliminar.</w:t>
+        <w:t>eliminamos el alquiler de la base de datos.</w:t>
       </w:r>
     </w:p>
     <w:p>
@@ -6262,7 +6196,1050 @@
     </w:p>
     <w:p>
       <w:pPr>
-        <w:ind w:left="708"/>
+        <w:ind w:left="360" w:firstLine="348"/>
+        <w:rPr>
+          <w:i/>
+          <w:iCs/>
+          <w:color w:val="4472C4" w:themeColor="accent1"/>
+          <w:sz w:val="28"/>
+          <w:szCs w:val="28"/>
+          <w:lang w:val="en-US"/>
+        </w:rPr>
+      </w:pPr>
+      <w:r>
+        <w:rPr>
+          <w:i/>
+          <w:iCs/>
+          <w:color w:val="4472C4" w:themeColor="accent1"/>
+          <w:sz w:val="28"/>
+          <w:szCs w:val="28"/>
+          <w:lang w:val="en-US"/>
+        </w:rPr>
+        <w:t xml:space="preserve">DELETE payment </w:t>
+      </w:r>
+    </w:p>
+    <w:p>
+      <w:pPr>
+        <w:ind w:left="360" w:firstLine="348"/>
+        <w:rPr>
+          <w:i/>
+          <w:iCs/>
+          <w:color w:val="4472C4" w:themeColor="accent1"/>
+          <w:sz w:val="28"/>
+          <w:szCs w:val="28"/>
+          <w:lang w:val="en-US"/>
+        </w:rPr>
+      </w:pPr>
+    </w:p>
+    <w:p>
+      <w:pPr>
+        <w:ind w:left="360" w:firstLine="348"/>
+        <w:rPr>
+          <w:i/>
+          <w:iCs/>
+          <w:color w:val="4472C4" w:themeColor="accent1"/>
+          <w:sz w:val="28"/>
+          <w:szCs w:val="28"/>
+          <w:lang w:val="en-US"/>
+        </w:rPr>
+      </w:pPr>
+      <w:r>
+        <w:rPr>
+          <w:i/>
+          <w:iCs/>
+          <w:color w:val="4472C4" w:themeColor="accent1"/>
+          <w:sz w:val="28"/>
+          <w:szCs w:val="28"/>
+          <w:lang w:val="en-US"/>
+        </w:rPr>
+        <w:t xml:space="preserve">WHERE payment.rental_id IN (SELECT payment.rental_id </w:t>
+      </w:r>
+    </w:p>
+    <w:p>
+      <w:pPr>
+        <w:ind w:left="360" w:firstLine="348"/>
+        <w:rPr>
+          <w:i/>
+          <w:iCs/>
+          <w:color w:val="4472C4" w:themeColor="accent1"/>
+          <w:sz w:val="28"/>
+          <w:szCs w:val="28"/>
+          <w:lang w:val="en-US"/>
+        </w:rPr>
+      </w:pPr>
+    </w:p>
+    <w:p>
+      <w:pPr>
+        <w:ind w:left="360" w:firstLine="348"/>
+        <w:rPr>
+          <w:i/>
+          <w:iCs/>
+          <w:color w:val="4472C4" w:themeColor="accent1"/>
+          <w:sz w:val="28"/>
+          <w:szCs w:val="28"/>
+          <w:lang w:val="en-US"/>
+        </w:rPr>
+      </w:pPr>
+      <w:r>
+        <w:rPr>
+          <w:i/>
+          <w:iCs/>
+          <w:color w:val="4472C4" w:themeColor="accent1"/>
+          <w:sz w:val="28"/>
+          <w:szCs w:val="28"/>
+          <w:lang w:val="en-US"/>
+        </w:rPr>
+        <w:t xml:space="preserve">                                                  </w:t>
+      </w:r>
+      <w:r>
+        <w:rPr>
+          <w:i/>
+          <w:iCs/>
+          <w:color w:val="4472C4" w:themeColor="accent1"/>
+          <w:sz w:val="28"/>
+          <w:szCs w:val="28"/>
+          <w:lang w:val="en-US"/>
+        </w:rPr>
+        <w:t xml:space="preserve">    </w:t>
+      </w:r>
+      <w:r>
+        <w:rPr>
+          <w:i/>
+          <w:iCs/>
+          <w:color w:val="4472C4" w:themeColor="accent1"/>
+          <w:sz w:val="28"/>
+          <w:szCs w:val="28"/>
+          <w:lang w:val="en-US"/>
+        </w:rPr>
+        <w:t xml:space="preserve">FROM payment, rental, inventory </w:t>
+      </w:r>
+    </w:p>
+    <w:p>
+      <w:pPr>
+        <w:ind w:left="360" w:firstLine="348"/>
+        <w:rPr>
+          <w:i/>
+          <w:iCs/>
+          <w:color w:val="4472C4" w:themeColor="accent1"/>
+          <w:sz w:val="28"/>
+          <w:szCs w:val="28"/>
+          <w:lang w:val="en-US"/>
+        </w:rPr>
+      </w:pPr>
+    </w:p>
+    <w:p>
+      <w:pPr>
+        <w:ind w:left="360" w:firstLine="348"/>
+        <w:rPr>
+          <w:i/>
+          <w:iCs/>
+          <w:color w:val="4472C4" w:themeColor="accent1"/>
+          <w:sz w:val="28"/>
+          <w:szCs w:val="28"/>
+          <w:lang w:val="en-US"/>
+        </w:rPr>
+      </w:pPr>
+      <w:r>
+        <w:rPr>
+          <w:i/>
+          <w:iCs/>
+          <w:color w:val="4472C4" w:themeColor="accent1"/>
+          <w:sz w:val="28"/>
+          <w:szCs w:val="28"/>
+          <w:lang w:val="en-US"/>
+        </w:rPr>
+        <w:t xml:space="preserve">                                                </w:t>
+      </w:r>
+      <w:r>
+        <w:rPr>
+          <w:i/>
+          <w:iCs/>
+          <w:color w:val="4472C4" w:themeColor="accent1"/>
+          <w:sz w:val="28"/>
+          <w:szCs w:val="28"/>
+          <w:lang w:val="en-US"/>
+        </w:rPr>
+        <w:t xml:space="preserve">    </w:t>
+      </w:r>
+      <w:r>
+        <w:rPr>
+          <w:i/>
+          <w:iCs/>
+          <w:color w:val="4472C4" w:themeColor="accent1"/>
+          <w:sz w:val="28"/>
+          <w:szCs w:val="28"/>
+          <w:lang w:val="en-US"/>
+        </w:rPr>
+        <w:t xml:space="preserve"> WHERE payment.rental_id = </w:t>
+      </w:r>
+      <w:r>
+        <w:rPr>
+          <w:i/>
+          <w:iCs/>
+          <w:color w:val="4472C4" w:themeColor="accent1"/>
+          <w:sz w:val="28"/>
+          <w:szCs w:val="28"/>
+          <w:lang w:val="en-US"/>
+        </w:rPr>
+        <w:t xml:space="preserve">       </w:t>
+      </w:r>
+    </w:p>
+    <w:p>
+      <w:pPr>
+        <w:ind w:left="360" w:firstLine="348"/>
+        <w:rPr>
+          <w:i/>
+          <w:iCs/>
+          <w:color w:val="4472C4" w:themeColor="accent1"/>
+          <w:sz w:val="28"/>
+          <w:szCs w:val="28"/>
+          <w:lang w:val="en-US"/>
+        </w:rPr>
+      </w:pPr>
+      <w:r>
+        <w:rPr>
+          <w:i/>
+          <w:iCs/>
+          <w:color w:val="4472C4" w:themeColor="accent1"/>
+          <w:sz w:val="28"/>
+          <w:szCs w:val="28"/>
+          <w:lang w:val="en-US"/>
+        </w:rPr>
+        <w:t xml:space="preserve">                                                              </w:t>
+      </w:r>
+      <w:r>
+        <w:rPr>
+          <w:i/>
+          <w:iCs/>
+          <w:color w:val="4472C4" w:themeColor="accent1"/>
+          <w:sz w:val="28"/>
+          <w:szCs w:val="28"/>
+          <w:lang w:val="en-US"/>
+        </w:rPr>
+        <w:t xml:space="preserve">rental.rental_id and </w:t>
+      </w:r>
+    </w:p>
+    <w:p>
+      <w:pPr>
+        <w:ind w:left="360" w:firstLine="348"/>
+        <w:rPr>
+          <w:i/>
+          <w:iCs/>
+          <w:color w:val="4472C4" w:themeColor="accent1"/>
+          <w:sz w:val="28"/>
+          <w:szCs w:val="28"/>
+          <w:lang w:val="en-US"/>
+        </w:rPr>
+      </w:pPr>
+      <w:r>
+        <w:rPr>
+          <w:i/>
+          <w:iCs/>
+          <w:color w:val="4472C4" w:themeColor="accent1"/>
+          <w:sz w:val="28"/>
+          <w:szCs w:val="28"/>
+          <w:lang w:val="en-US"/>
+        </w:rPr>
+        <w:t xml:space="preserve">                                                       </w:t>
+      </w:r>
+      <w:r>
+        <w:rPr>
+          <w:i/>
+          <w:iCs/>
+          <w:color w:val="4472C4" w:themeColor="accent1"/>
+          <w:sz w:val="28"/>
+          <w:szCs w:val="28"/>
+          <w:lang w:val="en-US"/>
+        </w:rPr>
+        <w:t xml:space="preserve">      </w:t>
+      </w:r>
+      <w:r>
+        <w:rPr>
+          <w:i/>
+          <w:iCs/>
+          <w:color w:val="4472C4" w:themeColor="accent1"/>
+          <w:sz w:val="28"/>
+          <w:szCs w:val="28"/>
+          <w:lang w:val="en-US"/>
+        </w:rPr>
+        <w:t xml:space="preserve">rental.inventory_id = </w:t>
+      </w:r>
+      <w:r>
+        <w:rPr>
+          <w:i/>
+          <w:iCs/>
+          <w:color w:val="4472C4" w:themeColor="accent1"/>
+          <w:sz w:val="28"/>
+          <w:szCs w:val="28"/>
+          <w:lang w:val="en-US"/>
+        </w:rPr>
+        <w:t xml:space="preserve">  </w:t>
+      </w:r>
+    </w:p>
+    <w:p>
+      <w:pPr>
+        <w:rPr>
+          <w:i/>
+          <w:iCs/>
+          <w:color w:val="4472C4" w:themeColor="accent1"/>
+          <w:sz w:val="28"/>
+          <w:szCs w:val="28"/>
+          <w:lang w:val="en-US"/>
+        </w:rPr>
+      </w:pPr>
+      <w:r>
+        <w:rPr>
+          <w:i/>
+          <w:iCs/>
+          <w:color w:val="4472C4" w:themeColor="accent1"/>
+          <w:sz w:val="28"/>
+          <w:szCs w:val="28"/>
+          <w:lang w:val="en-US"/>
+        </w:rPr>
+        <w:t xml:space="preserve">                                                                       </w:t>
+      </w:r>
+      <w:r>
+        <w:rPr>
+          <w:i/>
+          <w:iCs/>
+          <w:color w:val="4472C4" w:themeColor="accent1"/>
+          <w:sz w:val="28"/>
+          <w:szCs w:val="28"/>
+          <w:lang w:val="en-US"/>
+        </w:rPr>
+        <w:t>inventory.inventory_id and</w:t>
+      </w:r>
+    </w:p>
+    <w:p>
+      <w:pPr>
+        <w:ind w:left="360" w:firstLine="348"/>
+        <w:rPr>
+          <w:i/>
+          <w:iCs/>
+          <w:color w:val="4472C4" w:themeColor="accent1"/>
+          <w:sz w:val="28"/>
+          <w:szCs w:val="28"/>
+        </w:rPr>
+      </w:pPr>
+      <w:r>
+        <w:rPr>
+          <w:i/>
+          <w:iCs/>
+          <w:color w:val="4472C4" w:themeColor="accent1"/>
+          <w:sz w:val="28"/>
+          <w:szCs w:val="28"/>
+        </w:rPr>
+        <w:t xml:space="preserve">                                                       </w:t>
+      </w:r>
+      <w:r>
+        <w:rPr>
+          <w:i/>
+          <w:iCs/>
+          <w:color w:val="4472C4" w:themeColor="accent1"/>
+          <w:sz w:val="28"/>
+          <w:szCs w:val="28"/>
+        </w:rPr>
+        <w:t xml:space="preserve">    </w:t>
+      </w:r>
+      <w:r>
+        <w:rPr>
+          <w:i/>
+          <w:iCs/>
+          <w:color w:val="4472C4" w:themeColor="accent1"/>
+          <w:sz w:val="28"/>
+          <w:szCs w:val="28"/>
+        </w:rPr>
+        <w:t>inventory.film_id = ?)</w:t>
+      </w:r>
+      <w:r>
+        <w:rPr>
+          <w:i/>
+          <w:iCs/>
+          <w:color w:val="4472C4" w:themeColor="accent1"/>
+          <w:sz w:val="28"/>
+          <w:szCs w:val="28"/>
+        </w:rPr>
+        <w:t>;</w:t>
+      </w:r>
+    </w:p>
+    <w:p>
+      <w:pPr>
+        <w:ind w:left="708"/>
+        <w:rPr>
+          <w:color w:val="000000" w:themeColor="text1"/>
+          <w:sz w:val="28"/>
+          <w:szCs w:val="28"/>
+        </w:rPr>
+      </w:pPr>
+      <w:r>
+        <w:rPr>
+          <w:color w:val="000000" w:themeColor="text1"/>
+          <w:sz w:val="28"/>
+          <w:szCs w:val="28"/>
+        </w:rPr>
+        <w:lastRenderedPageBreak/>
+        <w:t xml:space="preserve">Aquí </w:t>
+      </w:r>
+      <w:r>
+        <w:rPr>
+          <w:color w:val="000000" w:themeColor="text1"/>
+          <w:sz w:val="28"/>
+          <w:szCs w:val="28"/>
+        </w:rPr>
+        <w:t>eliminamos</w:t>
+      </w:r>
+      <w:r>
+        <w:rPr>
+          <w:color w:val="000000" w:themeColor="text1"/>
+          <w:sz w:val="28"/>
+          <w:szCs w:val="28"/>
+        </w:rPr>
+        <w:t xml:space="preserve"> </w:t>
+      </w:r>
+      <w:r>
+        <w:rPr>
+          <w:color w:val="000000" w:themeColor="text1"/>
+          <w:sz w:val="28"/>
+          <w:szCs w:val="28"/>
+        </w:rPr>
+        <w:t>los pagos de los alquileres hechos a la película que deaseamos eliminar de la base de datos.</w:t>
+      </w:r>
+    </w:p>
+    <w:p>
+      <w:pPr>
+        <w:ind w:left="708"/>
+        <w:rPr>
+          <w:color w:val="000000" w:themeColor="text1"/>
+          <w:sz w:val="28"/>
+          <w:szCs w:val="28"/>
+        </w:rPr>
+      </w:pPr>
+    </w:p>
+    <w:p>
+      <w:pPr>
+        <w:ind w:left="708"/>
+        <w:rPr>
+          <w:i/>
+          <w:iCs/>
+          <w:color w:val="4472C4" w:themeColor="accent1"/>
+          <w:sz w:val="28"/>
+          <w:szCs w:val="28"/>
+          <w:lang w:val="en-US"/>
+        </w:rPr>
+      </w:pPr>
+      <w:r>
+        <w:rPr>
+          <w:i/>
+          <w:iCs/>
+          <w:color w:val="4472C4" w:themeColor="accent1"/>
+          <w:sz w:val="28"/>
+          <w:szCs w:val="28"/>
+          <w:lang w:val="en-US"/>
+        </w:rPr>
+        <w:t xml:space="preserve">DELETE FROM rental </w:t>
+      </w:r>
+    </w:p>
+    <w:p>
+      <w:pPr>
+        <w:ind w:left="708"/>
+        <w:rPr>
+          <w:i/>
+          <w:iCs/>
+          <w:color w:val="4472C4" w:themeColor="accent1"/>
+          <w:sz w:val="28"/>
+          <w:szCs w:val="28"/>
+          <w:lang w:val="en-US"/>
+        </w:rPr>
+      </w:pPr>
+    </w:p>
+    <w:p>
+      <w:pPr>
+        <w:ind w:left="708"/>
+        <w:rPr>
+          <w:i/>
+          <w:iCs/>
+          <w:color w:val="4472C4" w:themeColor="accent1"/>
+          <w:sz w:val="28"/>
+          <w:szCs w:val="28"/>
+          <w:lang w:val="en-US"/>
+        </w:rPr>
+      </w:pPr>
+      <w:r>
+        <w:rPr>
+          <w:i/>
+          <w:iCs/>
+          <w:color w:val="4472C4" w:themeColor="accent1"/>
+          <w:sz w:val="28"/>
+          <w:szCs w:val="28"/>
+          <w:lang w:val="en-US"/>
+        </w:rPr>
+        <w:t xml:space="preserve">WHERE rental.rental_id IN (SELECT rental.rental_id </w:t>
+      </w:r>
+    </w:p>
+    <w:p>
+      <w:pPr>
+        <w:ind w:left="708"/>
+        <w:rPr>
+          <w:i/>
+          <w:iCs/>
+          <w:color w:val="4472C4" w:themeColor="accent1"/>
+          <w:sz w:val="28"/>
+          <w:szCs w:val="28"/>
+          <w:lang w:val="en-US"/>
+        </w:rPr>
+      </w:pPr>
+    </w:p>
+    <w:p>
+      <w:pPr>
+        <w:ind w:left="708"/>
+        <w:rPr>
+          <w:i/>
+          <w:iCs/>
+          <w:color w:val="4472C4" w:themeColor="accent1"/>
+          <w:sz w:val="28"/>
+          <w:szCs w:val="28"/>
+          <w:lang w:val="en-US"/>
+        </w:rPr>
+      </w:pPr>
+      <w:r>
+        <w:rPr>
+          <w:i/>
+          <w:iCs/>
+          <w:color w:val="4472C4" w:themeColor="accent1"/>
+          <w:sz w:val="28"/>
+          <w:szCs w:val="28"/>
+          <w:lang w:val="en-US"/>
+        </w:rPr>
+        <w:t xml:space="preserve">                                              </w:t>
+      </w:r>
+      <w:r>
+        <w:rPr>
+          <w:i/>
+          <w:iCs/>
+          <w:color w:val="4472C4" w:themeColor="accent1"/>
+          <w:sz w:val="28"/>
+          <w:szCs w:val="28"/>
+          <w:lang w:val="en-US"/>
+        </w:rPr>
+        <w:t xml:space="preserve">   </w:t>
+      </w:r>
+      <w:r>
+        <w:rPr>
+          <w:i/>
+          <w:iCs/>
+          <w:color w:val="4472C4" w:themeColor="accent1"/>
+          <w:sz w:val="28"/>
+          <w:szCs w:val="28"/>
+          <w:lang w:val="en-US"/>
+        </w:rPr>
+        <w:t xml:space="preserve">FROM rental, inventory </w:t>
+      </w:r>
+    </w:p>
+    <w:p>
+      <w:pPr>
+        <w:ind w:left="708"/>
+        <w:rPr>
+          <w:i/>
+          <w:iCs/>
+          <w:color w:val="4472C4" w:themeColor="accent1"/>
+          <w:sz w:val="28"/>
+          <w:szCs w:val="28"/>
+          <w:lang w:val="en-US"/>
+        </w:rPr>
+      </w:pPr>
+    </w:p>
+    <w:p>
+      <w:pPr>
+        <w:ind w:left="708"/>
+        <w:rPr>
+          <w:i/>
+          <w:iCs/>
+          <w:color w:val="4472C4" w:themeColor="accent1"/>
+          <w:sz w:val="28"/>
+          <w:szCs w:val="28"/>
+          <w:lang w:val="en-US"/>
+        </w:rPr>
+      </w:pPr>
+      <w:r>
+        <w:rPr>
+          <w:i/>
+          <w:iCs/>
+          <w:color w:val="4472C4" w:themeColor="accent1"/>
+          <w:sz w:val="28"/>
+          <w:szCs w:val="28"/>
+          <w:lang w:val="en-US"/>
+        </w:rPr>
+        <w:t xml:space="preserve">                                              </w:t>
+      </w:r>
+      <w:r>
+        <w:rPr>
+          <w:i/>
+          <w:iCs/>
+          <w:color w:val="4472C4" w:themeColor="accent1"/>
+          <w:sz w:val="28"/>
+          <w:szCs w:val="28"/>
+          <w:lang w:val="en-US"/>
+        </w:rPr>
+        <w:t xml:space="preserve">  </w:t>
+      </w:r>
+      <w:r>
+        <w:rPr>
+          <w:i/>
+          <w:iCs/>
+          <w:color w:val="4472C4" w:themeColor="accent1"/>
+          <w:sz w:val="28"/>
+          <w:szCs w:val="28"/>
+          <w:lang w:val="en-US"/>
+        </w:rPr>
+        <w:t xml:space="preserve">WHERE rental.inventory_id = </w:t>
+      </w:r>
+    </w:p>
+    <w:p>
+      <w:pPr>
+        <w:ind w:left="708"/>
+        <w:rPr>
+          <w:i/>
+          <w:iCs/>
+          <w:color w:val="4472C4" w:themeColor="accent1"/>
+          <w:sz w:val="28"/>
+          <w:szCs w:val="28"/>
+          <w:lang w:val="en-US"/>
+        </w:rPr>
+      </w:pPr>
+      <w:r>
+        <w:rPr>
+          <w:i/>
+          <w:iCs/>
+          <w:color w:val="4472C4" w:themeColor="accent1"/>
+          <w:sz w:val="28"/>
+          <w:szCs w:val="28"/>
+          <w:lang w:val="en-US"/>
+        </w:rPr>
+        <w:t xml:space="preserve">                                                              </w:t>
+      </w:r>
+      <w:r>
+        <w:rPr>
+          <w:i/>
+          <w:iCs/>
+          <w:color w:val="4472C4" w:themeColor="accent1"/>
+          <w:sz w:val="28"/>
+          <w:szCs w:val="28"/>
+          <w:lang w:val="en-US"/>
+        </w:rPr>
+        <w:t xml:space="preserve">inventory.inventory_id and </w:t>
+      </w:r>
+    </w:p>
+    <w:p>
+      <w:pPr>
+        <w:ind w:left="708"/>
+        <w:rPr>
+          <w:i/>
+          <w:iCs/>
+          <w:color w:val="4472C4" w:themeColor="accent1"/>
+          <w:sz w:val="28"/>
+          <w:szCs w:val="28"/>
+        </w:rPr>
+      </w:pPr>
+      <w:r>
+        <w:rPr>
+          <w:i/>
+          <w:iCs/>
+          <w:color w:val="4472C4" w:themeColor="accent1"/>
+          <w:sz w:val="28"/>
+          <w:szCs w:val="28"/>
+          <w:lang w:val="en-US"/>
+        </w:rPr>
+        <w:t xml:space="preserve">                                                    </w:t>
+      </w:r>
+      <w:r>
+        <w:rPr>
+          <w:i/>
+          <w:iCs/>
+          <w:color w:val="4472C4" w:themeColor="accent1"/>
+          <w:sz w:val="28"/>
+          <w:szCs w:val="28"/>
+          <w:lang w:val="en-US"/>
+        </w:rPr>
+        <w:t xml:space="preserve">         </w:t>
+      </w:r>
+      <w:r>
+        <w:rPr>
+          <w:i/>
+          <w:iCs/>
+          <w:color w:val="4472C4" w:themeColor="accent1"/>
+          <w:sz w:val="28"/>
+          <w:szCs w:val="28"/>
+        </w:rPr>
+        <w:t>inventory.film_id = ?)</w:t>
+      </w:r>
+      <w:r>
+        <w:rPr>
+          <w:i/>
+          <w:iCs/>
+          <w:color w:val="4472C4" w:themeColor="accent1"/>
+          <w:sz w:val="28"/>
+          <w:szCs w:val="28"/>
+        </w:rPr>
+        <w:t>;</w:t>
+      </w:r>
+    </w:p>
+    <w:p>
+      <w:pPr>
+        <w:ind w:left="708"/>
+        <w:rPr>
+          <w:i/>
+          <w:iCs/>
+          <w:color w:val="4472C4" w:themeColor="accent1"/>
+          <w:sz w:val="28"/>
+          <w:szCs w:val="28"/>
+        </w:rPr>
+      </w:pPr>
+    </w:p>
+    <w:p>
+      <w:pPr>
+        <w:ind w:left="708"/>
+        <w:rPr>
+          <w:color w:val="000000" w:themeColor="text1"/>
+          <w:sz w:val="28"/>
+          <w:szCs w:val="28"/>
+        </w:rPr>
+      </w:pPr>
+      <w:r>
+        <w:rPr>
+          <w:color w:val="000000" w:themeColor="text1"/>
+          <w:sz w:val="28"/>
+          <w:szCs w:val="28"/>
+        </w:rPr>
+        <w:t>Aquí lo que hacemos es e</w:t>
+      </w:r>
+      <w:r>
+        <w:rPr>
+          <w:color w:val="000000" w:themeColor="text1"/>
+          <w:sz w:val="28"/>
+          <w:szCs w:val="28"/>
+        </w:rPr>
+        <w:t xml:space="preserve">liminar </w:t>
+      </w:r>
+      <w:r>
+        <w:rPr>
+          <w:color w:val="000000" w:themeColor="text1"/>
+          <w:sz w:val="28"/>
+          <w:szCs w:val="28"/>
+        </w:rPr>
+        <w:t xml:space="preserve">todos los </w:t>
+      </w:r>
+      <w:r>
+        <w:rPr>
+          <w:color w:val="000000" w:themeColor="text1"/>
+          <w:sz w:val="28"/>
+          <w:szCs w:val="28"/>
+        </w:rPr>
+        <w:t>alquileres</w:t>
+      </w:r>
+      <w:r>
+        <w:rPr>
+          <w:color w:val="000000" w:themeColor="text1"/>
+          <w:sz w:val="28"/>
+          <w:szCs w:val="28"/>
+        </w:rPr>
+        <w:t xml:space="preserve"> asociados</w:t>
+      </w:r>
+      <w:r>
+        <w:rPr>
+          <w:color w:val="000000" w:themeColor="text1"/>
+          <w:sz w:val="28"/>
+          <w:szCs w:val="28"/>
+        </w:rPr>
+        <w:t xml:space="preserve"> </w:t>
+      </w:r>
+      <w:r>
+        <w:rPr>
+          <w:color w:val="000000" w:themeColor="text1"/>
+          <w:sz w:val="28"/>
+          <w:szCs w:val="28"/>
+        </w:rPr>
+        <w:t>a</w:t>
+      </w:r>
+      <w:r>
+        <w:rPr>
+          <w:color w:val="000000" w:themeColor="text1"/>
+          <w:sz w:val="28"/>
+          <w:szCs w:val="28"/>
+        </w:rPr>
+        <w:t xml:space="preserve"> la película que queremos eliminar. </w:t>
+      </w:r>
+    </w:p>
+    <w:p>
+      <w:pPr>
+        <w:ind w:left="708"/>
+        <w:rPr>
+          <w:color w:val="000000" w:themeColor="text1"/>
+          <w:sz w:val="28"/>
+          <w:szCs w:val="28"/>
+        </w:rPr>
+      </w:pPr>
+    </w:p>
+    <w:p>
+      <w:pPr>
+        <w:ind w:left="708"/>
+        <w:rPr>
+          <w:i/>
+          <w:iCs/>
+          <w:color w:val="4472C4" w:themeColor="accent1"/>
+          <w:sz w:val="28"/>
+          <w:szCs w:val="28"/>
+          <w:lang w:val="en-US"/>
+        </w:rPr>
+      </w:pPr>
+      <w:r>
+        <w:rPr>
+          <w:i/>
+          <w:iCs/>
+          <w:color w:val="4472C4" w:themeColor="accent1"/>
+          <w:sz w:val="28"/>
+          <w:szCs w:val="28"/>
+          <w:lang w:val="en-US"/>
+        </w:rPr>
+        <w:t xml:space="preserve">DELETE FROM inventory </w:t>
+      </w:r>
+    </w:p>
+    <w:p>
+      <w:pPr>
+        <w:ind w:left="708"/>
+        <w:rPr>
+          <w:i/>
+          <w:iCs/>
+          <w:color w:val="4472C4" w:themeColor="accent1"/>
+          <w:sz w:val="28"/>
+          <w:szCs w:val="28"/>
+          <w:lang w:val="en-US"/>
+        </w:rPr>
+      </w:pPr>
+    </w:p>
+    <w:p>
+      <w:pPr>
+        <w:ind w:left="708"/>
+        <w:rPr>
+          <w:i/>
+          <w:iCs/>
+          <w:color w:val="4472C4" w:themeColor="accent1"/>
+          <w:sz w:val="28"/>
+          <w:szCs w:val="28"/>
+          <w:lang w:val="en-US"/>
+        </w:rPr>
+      </w:pPr>
+      <w:r>
+        <w:rPr>
+          <w:i/>
+          <w:iCs/>
+          <w:color w:val="4472C4" w:themeColor="accent1"/>
+          <w:sz w:val="28"/>
+          <w:szCs w:val="28"/>
+          <w:lang w:val="en-US"/>
+        </w:rPr>
+        <w:t xml:space="preserve">WHERE inventory.inventory_id IN (SELECT inventory.inventory_id </w:t>
+      </w:r>
+    </w:p>
+    <w:p>
+      <w:pPr>
+        <w:ind w:left="708"/>
+        <w:rPr>
+          <w:i/>
+          <w:iCs/>
+          <w:color w:val="4472C4" w:themeColor="accent1"/>
+          <w:sz w:val="28"/>
+          <w:szCs w:val="28"/>
+          <w:lang w:val="en-US"/>
+        </w:rPr>
+      </w:pPr>
+    </w:p>
+    <w:p>
+      <w:pPr>
+        <w:ind w:left="708"/>
+        <w:rPr>
+          <w:i/>
+          <w:iCs/>
+          <w:color w:val="4472C4" w:themeColor="accent1"/>
+          <w:sz w:val="28"/>
+          <w:szCs w:val="28"/>
+          <w:lang w:val="en-US"/>
+        </w:rPr>
+      </w:pPr>
+      <w:r>
+        <w:rPr>
+          <w:i/>
+          <w:iCs/>
+          <w:color w:val="4472C4" w:themeColor="accent1"/>
+          <w:sz w:val="28"/>
+          <w:szCs w:val="28"/>
+          <w:lang w:val="en-US"/>
+        </w:rPr>
+        <w:t xml:space="preserve">                                              </w:t>
+      </w:r>
+      <w:r>
+        <w:rPr>
+          <w:i/>
+          <w:iCs/>
+          <w:color w:val="4472C4" w:themeColor="accent1"/>
+          <w:sz w:val="28"/>
+          <w:szCs w:val="28"/>
+          <w:lang w:val="en-US"/>
+        </w:rPr>
+        <w:t xml:space="preserve">                </w:t>
+      </w:r>
+      <w:r>
+        <w:rPr>
+          <w:i/>
+          <w:iCs/>
+          <w:color w:val="4472C4" w:themeColor="accent1"/>
+          <w:sz w:val="28"/>
+          <w:szCs w:val="28"/>
+          <w:lang w:val="en-US"/>
+        </w:rPr>
+        <w:t xml:space="preserve">FROM inventory </w:t>
+      </w:r>
+    </w:p>
+    <w:p>
+      <w:pPr>
+        <w:ind w:left="708"/>
+        <w:rPr>
+          <w:i/>
+          <w:iCs/>
+          <w:color w:val="4472C4" w:themeColor="accent1"/>
+          <w:sz w:val="28"/>
+          <w:szCs w:val="28"/>
+          <w:lang w:val="en-US"/>
+        </w:rPr>
+      </w:pPr>
+    </w:p>
+    <w:p>
+      <w:pPr>
+        <w:ind w:left="708"/>
+        <w:rPr>
+          <w:i/>
+          <w:iCs/>
+          <w:color w:val="4472C4" w:themeColor="accent1"/>
+          <w:sz w:val="28"/>
+          <w:szCs w:val="28"/>
+          <w:lang w:val="en-US"/>
+        </w:rPr>
+      </w:pPr>
+      <w:r>
+        <w:rPr>
+          <w:i/>
+          <w:iCs/>
+          <w:color w:val="4472C4" w:themeColor="accent1"/>
+          <w:sz w:val="28"/>
+          <w:szCs w:val="28"/>
+          <w:lang w:val="en-US"/>
+        </w:rPr>
+        <w:t xml:space="preserve">                                              </w:t>
+      </w:r>
+      <w:r>
+        <w:rPr>
+          <w:i/>
+          <w:iCs/>
+          <w:color w:val="4472C4" w:themeColor="accent1"/>
+          <w:sz w:val="28"/>
+          <w:szCs w:val="28"/>
+          <w:lang w:val="en-US"/>
+        </w:rPr>
+        <w:t xml:space="preserve">               </w:t>
+      </w:r>
+      <w:r>
+        <w:rPr>
+          <w:i/>
+          <w:iCs/>
+          <w:color w:val="4472C4" w:themeColor="accent1"/>
+          <w:sz w:val="28"/>
+          <w:szCs w:val="28"/>
+          <w:lang w:val="en-US"/>
+        </w:rPr>
+        <w:t>WHERE inventory.film_id = ?)</w:t>
+      </w:r>
+      <w:r>
+        <w:rPr>
+          <w:i/>
+          <w:iCs/>
+          <w:color w:val="4472C4" w:themeColor="accent1"/>
+          <w:sz w:val="28"/>
+          <w:szCs w:val="28"/>
+          <w:lang w:val="en-US"/>
+        </w:rPr>
+        <w:t>;</w:t>
+      </w:r>
+    </w:p>
+    <w:p>
+      <w:pPr>
+        <w:ind w:left="360" w:firstLine="348"/>
+        <w:rPr>
+          <w:sz w:val="28"/>
+          <w:szCs w:val="28"/>
+          <w:lang w:val="en-US"/>
+        </w:rPr>
+      </w:pPr>
+    </w:p>
+    <w:p>
+      <w:pPr>
+        <w:ind w:left="708"/>
+        <w:rPr>
+          <w:color w:val="000000" w:themeColor="text1"/>
+          <w:sz w:val="28"/>
+          <w:szCs w:val="28"/>
+        </w:rPr>
+      </w:pPr>
+      <w:r>
+        <w:rPr>
+          <w:color w:val="000000" w:themeColor="text1"/>
+          <w:sz w:val="28"/>
+          <w:szCs w:val="28"/>
+        </w:rPr>
+        <w:t>E</w:t>
+      </w:r>
+      <w:r>
+        <w:rPr>
+          <w:color w:val="000000" w:themeColor="text1"/>
+          <w:sz w:val="28"/>
+          <w:szCs w:val="28"/>
+        </w:rPr>
+        <w:t>liminamos</w:t>
+      </w:r>
+      <w:r>
+        <w:rPr>
+          <w:color w:val="000000" w:themeColor="text1"/>
+          <w:sz w:val="28"/>
+          <w:szCs w:val="28"/>
+        </w:rPr>
+        <w:t xml:space="preserve"> todos los </w:t>
+      </w:r>
+      <w:r>
+        <w:rPr>
+          <w:color w:val="000000" w:themeColor="text1"/>
+          <w:sz w:val="28"/>
+          <w:szCs w:val="28"/>
+        </w:rPr>
+        <w:t>inventarios</w:t>
+      </w:r>
+      <w:r>
+        <w:rPr>
+          <w:color w:val="000000" w:themeColor="text1"/>
+          <w:sz w:val="28"/>
+          <w:szCs w:val="28"/>
+        </w:rPr>
+        <w:t xml:space="preserve"> asociados a los a la película que queremos eliminar. </w:t>
+      </w:r>
+    </w:p>
+    <w:p>
+      <w:pPr>
+        <w:rPr>
+          <w:sz w:val="28"/>
+          <w:szCs w:val="28"/>
+        </w:rPr>
+      </w:pPr>
+    </w:p>
+    <w:p>
+      <w:pPr>
+        <w:ind w:left="360" w:firstLine="348"/>
         <w:rPr>
           <w:i/>
           <w:iCs/>
@@ -6286,70 +7263,81 @@
     </w:p>
     <w:p>
       <w:pPr>
-        <w:ind w:left="708"/>
-        <w:rPr>
-          <w:i/>
-          <w:iCs/>
-          <w:color w:val="4472C4" w:themeColor="accent1"/>
-          <w:sz w:val="28"/>
-          <w:szCs w:val="28"/>
-          <w:lang w:val="en-US"/>
-        </w:rPr>
-      </w:pPr>
-    </w:p>
-    <w:p>
-      <w:pPr>
-        <w:ind w:left="708"/>
-        <w:rPr>
-          <w:i/>
-          <w:iCs/>
-          <w:color w:val="4472C4" w:themeColor="accent1"/>
-          <w:sz w:val="28"/>
-          <w:szCs w:val="28"/>
-          <w:lang w:val="en-US"/>
-        </w:rPr>
-      </w:pPr>
-      <w:r>
-        <w:rPr>
-          <w:i/>
-          <w:iCs/>
-          <w:color w:val="4472C4" w:themeColor="accent1"/>
-          <w:sz w:val="28"/>
-          <w:szCs w:val="28"/>
-          <w:lang w:val="en-US"/>
-        </w:rPr>
-        <w:t>WHERE film_actor.film_id = %</w:t>
-      </w:r>
-    </w:p>
-    <w:p>
-      <w:pPr>
-        <w:ind w:left="708"/>
-        <w:rPr>
-          <w:i/>
-          <w:iCs/>
-          <w:color w:val="4472C4" w:themeColor="accent1"/>
-          <w:sz w:val="28"/>
-          <w:szCs w:val="28"/>
-          <w:lang w:val="en-US"/>
-        </w:rPr>
-      </w:pPr>
-    </w:p>
-    <w:p>
-      <w:pPr>
-        <w:ind w:left="708"/>
-        <w:rPr>
-          <w:i/>
-          <w:iCs/>
-          <w:color w:val="4472C4" w:themeColor="accent1"/>
-          <w:sz w:val="28"/>
-          <w:szCs w:val="28"/>
-          <w:lang w:val="en-US"/>
-        </w:rPr>
-      </w:pPr>
-    </w:p>
-    <w:p>
-      <w:pPr>
-        <w:ind w:left="708"/>
+        <w:ind w:left="360" w:firstLine="348"/>
+        <w:rPr>
+          <w:i/>
+          <w:iCs/>
+          <w:color w:val="4472C4" w:themeColor="accent1"/>
+          <w:sz w:val="28"/>
+          <w:szCs w:val="28"/>
+          <w:lang w:val="en-US"/>
+        </w:rPr>
+      </w:pPr>
+    </w:p>
+    <w:p>
+      <w:pPr>
+        <w:ind w:left="360" w:firstLine="348"/>
+        <w:rPr>
+          <w:i/>
+          <w:iCs/>
+          <w:color w:val="4472C4" w:themeColor="accent1"/>
+          <w:sz w:val="28"/>
+          <w:szCs w:val="28"/>
+          <w:lang w:val="en-US"/>
+        </w:rPr>
+      </w:pPr>
+      <w:r>
+        <w:rPr>
+          <w:i/>
+          <w:iCs/>
+          <w:color w:val="4472C4" w:themeColor="accent1"/>
+          <w:sz w:val="28"/>
+          <w:szCs w:val="28"/>
+          <w:lang w:val="en-US"/>
+        </w:rPr>
+        <w:t>WHERE film_actor.film_id = ?</w:t>
+      </w:r>
+      <w:r>
+        <w:rPr>
+          <w:i/>
+          <w:iCs/>
+          <w:color w:val="4472C4" w:themeColor="accent1"/>
+          <w:sz w:val="28"/>
+          <w:szCs w:val="28"/>
+          <w:lang w:val="en-US"/>
+        </w:rPr>
+        <w:t>;</w:t>
+      </w:r>
+    </w:p>
+    <w:p>
+      <w:pPr>
+        <w:ind w:left="360" w:firstLine="348"/>
+        <w:rPr>
+          <w:i/>
+          <w:iCs/>
+          <w:color w:val="4472C4" w:themeColor="accent1"/>
+          <w:sz w:val="28"/>
+          <w:szCs w:val="28"/>
+          <w:lang w:val="en-US"/>
+        </w:rPr>
+      </w:pPr>
+    </w:p>
+    <w:p>
+      <w:pPr>
+        <w:ind w:left="360" w:firstLine="348"/>
+        <w:rPr>
+          <w:i/>
+          <w:iCs/>
+          <w:color w:val="4472C4" w:themeColor="accent1"/>
+          <w:sz w:val="28"/>
+          <w:szCs w:val="28"/>
+          <w:lang w:val="en-US"/>
+        </w:rPr>
+      </w:pPr>
+    </w:p>
+    <w:p>
+      <w:pPr>
+        <w:ind w:left="360" w:firstLine="348"/>
         <w:rPr>
           <w:i/>
           <w:iCs/>
@@ -6373,43 +7361,6 @@
     </w:p>
     <w:p>
       <w:pPr>
-        <w:ind w:left="708"/>
-        <w:rPr>
-          <w:i/>
-          <w:iCs/>
-          <w:color w:val="4472C4" w:themeColor="accent1"/>
-          <w:sz w:val="28"/>
-          <w:szCs w:val="28"/>
-          <w:lang w:val="en-US"/>
-        </w:rPr>
-      </w:pPr>
-    </w:p>
-    <w:p>
-      <w:pPr>
-        <w:ind w:left="708"/>
-        <w:rPr>
-          <w:i/>
-          <w:iCs/>
-          <w:color w:val="4472C4" w:themeColor="accent1"/>
-          <w:sz w:val="28"/>
-          <w:szCs w:val="28"/>
-          <w:lang w:val="en-US"/>
-        </w:rPr>
-      </w:pPr>
-      <w:r>
-        <w:rPr>
-          <w:i/>
-          <w:iCs/>
-          <w:color w:val="4472C4" w:themeColor="accent1"/>
-          <w:sz w:val="28"/>
-          <w:szCs w:val="28"/>
-          <w:lang w:val="en-US"/>
-        </w:rPr>
-        <w:t>WHERE film_category.film_id = %s</w:t>
-      </w:r>
-    </w:p>
-    <w:p>
-      <w:pPr>
         <w:ind w:left="360" w:firstLine="348"/>
         <w:rPr>
           <w:i/>
@@ -6417,289 +7368,227 @@
           <w:color w:val="4472C4" w:themeColor="accent1"/>
           <w:sz w:val="28"/>
           <w:szCs w:val="28"/>
+          <w:lang w:val="en-US"/>
+        </w:rPr>
+      </w:pPr>
+    </w:p>
+    <w:p>
+      <w:pPr>
+        <w:ind w:left="360" w:firstLine="348"/>
+        <w:rPr>
+          <w:i/>
+          <w:iCs/>
+          <w:color w:val="4472C4" w:themeColor="accent1"/>
+          <w:sz w:val="28"/>
+          <w:szCs w:val="28"/>
+          <w:lang w:val="en-US"/>
+        </w:rPr>
+      </w:pPr>
+      <w:r>
+        <w:rPr>
+          <w:i/>
+          <w:iCs/>
+          <w:color w:val="4472C4" w:themeColor="accent1"/>
+          <w:sz w:val="28"/>
+          <w:szCs w:val="28"/>
+          <w:lang w:val="en-US"/>
+        </w:rPr>
+        <w:t>WHERE film_category.film_id = ?</w:t>
+      </w:r>
+      <w:r>
+        <w:rPr>
+          <w:i/>
+          <w:iCs/>
+          <w:color w:val="4472C4" w:themeColor="accent1"/>
+          <w:sz w:val="28"/>
+          <w:szCs w:val="28"/>
+          <w:lang w:val="en-US"/>
+        </w:rPr>
+        <w:t>;</w:t>
+      </w:r>
+    </w:p>
+    <w:p>
+      <w:pPr>
+        <w:ind w:left="360" w:firstLine="348"/>
+        <w:rPr>
+          <w:i/>
+          <w:iCs/>
+          <w:color w:val="4472C4" w:themeColor="accent1"/>
+          <w:sz w:val="28"/>
+          <w:szCs w:val="28"/>
+          <w:lang w:val="en-US"/>
+        </w:rPr>
+      </w:pPr>
+    </w:p>
+    <w:p>
+      <w:pPr>
+        <w:ind w:left="360" w:firstLine="348"/>
+        <w:rPr>
+          <w:i/>
+          <w:iCs/>
+          <w:color w:val="4472C4" w:themeColor="accent1"/>
+          <w:sz w:val="28"/>
+          <w:szCs w:val="28"/>
+          <w:lang w:val="en-US"/>
+        </w:rPr>
+      </w:pPr>
+    </w:p>
+    <w:p>
+      <w:pPr>
+        <w:ind w:left="360" w:firstLine="348"/>
+        <w:rPr>
+          <w:i/>
+          <w:iCs/>
+          <w:color w:val="4472C4" w:themeColor="accent1"/>
+          <w:sz w:val="28"/>
+          <w:szCs w:val="28"/>
+          <w:lang w:val="en-US"/>
+        </w:rPr>
+      </w:pPr>
+      <w:r>
+        <w:rPr>
+          <w:i/>
+          <w:iCs/>
+          <w:color w:val="4472C4" w:themeColor="accent1"/>
+          <w:sz w:val="28"/>
+          <w:szCs w:val="28"/>
+          <w:lang w:val="en-US"/>
+        </w:rPr>
+        <w:t xml:space="preserve">DELETE FROM film </w:t>
+      </w:r>
+    </w:p>
+    <w:p>
+      <w:pPr>
+        <w:ind w:left="360" w:firstLine="348"/>
+        <w:rPr>
+          <w:i/>
+          <w:iCs/>
+          <w:color w:val="4472C4" w:themeColor="accent1"/>
+          <w:sz w:val="28"/>
+          <w:szCs w:val="28"/>
+          <w:lang w:val="en-US"/>
+        </w:rPr>
+      </w:pPr>
+    </w:p>
+    <w:p>
+      <w:pPr>
+        <w:ind w:firstLine="708"/>
+        <w:rPr>
+          <w:i/>
+          <w:iCs/>
+          <w:color w:val="4472C4" w:themeColor="accent1"/>
+          <w:sz w:val="28"/>
+          <w:szCs w:val="28"/>
+          <w:lang w:val="en-US"/>
+        </w:rPr>
+      </w:pPr>
+      <w:r>
+        <w:rPr>
+          <w:i/>
+          <w:iCs/>
+          <w:color w:val="4472C4" w:themeColor="accent1"/>
+          <w:sz w:val="28"/>
+          <w:szCs w:val="28"/>
+          <w:lang w:val="en-US"/>
+        </w:rPr>
+        <w:t>WHERE film.film_id = ?</w:t>
+      </w:r>
+      <w:r>
+        <w:rPr>
+          <w:i/>
+          <w:iCs/>
+          <w:color w:val="4472C4" w:themeColor="accent1"/>
+          <w:sz w:val="28"/>
+          <w:szCs w:val="28"/>
+          <w:lang w:val="en-US"/>
+        </w:rPr>
+        <w:t>;</w:t>
+      </w:r>
+    </w:p>
+    <w:p>
+      <w:pPr>
+        <w:ind w:left="708"/>
+        <w:rPr>
+          <w:color w:val="000000" w:themeColor="text1"/>
+          <w:sz w:val="28"/>
+          <w:szCs w:val="28"/>
+        </w:rPr>
+      </w:pPr>
+      <w:r>
+        <w:rPr>
+          <w:color w:val="000000" w:themeColor="text1"/>
+          <w:sz w:val="28"/>
+          <w:szCs w:val="28"/>
+        </w:rPr>
+        <w:lastRenderedPageBreak/>
+        <w:t>Finalmente</w:t>
+      </w:r>
+      <w:r>
+        <w:rPr>
+          <w:color w:val="000000" w:themeColor="text1"/>
+          <w:sz w:val="28"/>
+          <w:szCs w:val="28"/>
+        </w:rPr>
+        <w:t xml:space="preserve"> eliminamos la película de todas </w:t>
+      </w:r>
+      <w:r>
+        <w:rPr>
+          <w:color w:val="000000" w:themeColor="text1"/>
+          <w:sz w:val="28"/>
+          <w:szCs w:val="28"/>
+        </w:rPr>
+        <w:t>las tablas restantes. De esta manera no queda rastro de la película en la base de datos.</w:t>
+      </w:r>
+    </w:p>
+    <w:p>
+      <w:pPr>
+        <w:ind w:left="708"/>
+        <w:rPr>
+          <w:color w:val="000000" w:themeColor="text1"/>
+          <w:sz w:val="28"/>
+          <w:szCs w:val="28"/>
+        </w:rPr>
+      </w:pPr>
+    </w:p>
+    <w:p>
+      <w:pPr>
+        <w:ind w:left="708"/>
+        <w:rPr>
+          <w:color w:val="000000" w:themeColor="text1"/>
+          <w:sz w:val="28"/>
+          <w:szCs w:val="28"/>
+        </w:rPr>
+      </w:pPr>
+    </w:p>
+    <w:p>
+      <w:pPr>
+        <w:ind w:left="708"/>
+        <w:rPr>
+          <w:b/>
+          <w:bCs/>
+          <w:color w:val="000000" w:themeColor="text1"/>
+          <w:sz w:val="40"/>
+          <w:szCs w:val="40"/>
           <w:u w:val="single"/>
-          <w:lang w:val="en-US"/>
-        </w:rPr>
-      </w:pPr>
-    </w:p>
-    <w:p>
-      <w:pPr>
-        <w:ind w:left="360" w:firstLine="348"/>
-        <w:rPr>
-          <w:i/>
-          <w:iCs/>
-          <w:color w:val="4472C4" w:themeColor="accent1"/>
-          <w:sz w:val="28"/>
-          <w:szCs w:val="28"/>
+        </w:rPr>
+      </w:pPr>
+      <w:bookmarkStart w:id="0" w:name="_GoBack"/>
+      <w:r>
+        <w:rPr>
+          <w:b/>
+          <w:bCs/>
+          <w:color w:val="000000" w:themeColor="text1"/>
+          <w:sz w:val="40"/>
+          <w:szCs w:val="40"/>
           <w:u w:val="single"/>
-          <w:lang w:val="en-US"/>
-        </w:rPr>
-      </w:pPr>
-    </w:p>
-    <w:p>
-      <w:pPr>
-        <w:ind w:left="360" w:firstLine="348"/>
-        <w:rPr>
-          <w:i/>
-          <w:iCs/>
-          <w:color w:val="4472C4" w:themeColor="accent1"/>
-          <w:sz w:val="28"/>
-          <w:szCs w:val="28"/>
-          <w:u w:val="single"/>
-          <w:lang w:val="en-US"/>
-        </w:rPr>
-      </w:pPr>
-    </w:p>
-    <w:p>
-      <w:pPr>
-        <w:ind w:left="360" w:firstLine="348"/>
-        <w:rPr>
-          <w:i/>
-          <w:iCs/>
-          <w:color w:val="4472C4" w:themeColor="accent1"/>
-          <w:sz w:val="28"/>
-          <w:szCs w:val="28"/>
-          <w:lang w:val="en-US"/>
-        </w:rPr>
-      </w:pPr>
-      <w:r>
-        <w:rPr>
-          <w:i/>
-          <w:iCs/>
-          <w:color w:val="4472C4" w:themeColor="accent1"/>
-          <w:sz w:val="28"/>
-          <w:szCs w:val="28"/>
-          <w:lang w:val="en-US"/>
-        </w:rPr>
-        <w:lastRenderedPageBreak/>
-        <w:t xml:space="preserve">DELETE FROM film </w:t>
-      </w:r>
-    </w:p>
-    <w:p>
-      <w:pPr>
-        <w:ind w:left="360" w:firstLine="348"/>
-        <w:rPr>
-          <w:i/>
-          <w:iCs/>
-          <w:color w:val="4472C4" w:themeColor="accent1"/>
-          <w:sz w:val="28"/>
-          <w:szCs w:val="28"/>
-          <w:lang w:val="en-US"/>
-        </w:rPr>
-      </w:pPr>
-    </w:p>
-    <w:p>
-      <w:pPr>
-        <w:ind w:left="360" w:firstLine="348"/>
-        <w:rPr>
-          <w:i/>
-          <w:iCs/>
-          <w:color w:val="4472C4" w:themeColor="accent1"/>
-          <w:sz w:val="28"/>
-          <w:szCs w:val="28"/>
-          <w:lang w:val="en-US"/>
-        </w:rPr>
-      </w:pPr>
-      <w:r>
-        <w:rPr>
-          <w:i/>
-          <w:iCs/>
-          <w:color w:val="4472C4" w:themeColor="accent1"/>
-          <w:sz w:val="28"/>
-          <w:szCs w:val="28"/>
-          <w:lang w:val="en-US"/>
-        </w:rPr>
-        <w:t>WHERE film.film_id = %s</w:t>
-      </w:r>
-    </w:p>
-    <w:p>
-      <w:pPr>
-        <w:ind w:left="360" w:firstLine="348"/>
-        <w:rPr>
-          <w:i/>
-          <w:iCs/>
-          <w:color w:val="4472C4" w:themeColor="accent1"/>
-          <w:sz w:val="28"/>
-          <w:szCs w:val="28"/>
-          <w:lang w:val="en-US"/>
-        </w:rPr>
-      </w:pPr>
-    </w:p>
-    <w:p>
-      <w:pPr>
-        <w:ind w:left="360" w:firstLine="348"/>
-        <w:rPr>
-          <w:i/>
-          <w:iCs/>
-          <w:color w:val="4472C4" w:themeColor="accent1"/>
-          <w:sz w:val="28"/>
-          <w:szCs w:val="28"/>
-          <w:lang w:val="en-US"/>
-        </w:rPr>
-      </w:pPr>
-    </w:p>
-    <w:p>
-      <w:pPr>
-        <w:ind w:left="360" w:firstLine="348"/>
-        <w:rPr>
-          <w:i/>
-          <w:iCs/>
-          <w:color w:val="4472C4" w:themeColor="accent1"/>
-          <w:sz w:val="28"/>
-          <w:szCs w:val="28"/>
-          <w:lang w:val="en-US"/>
-        </w:rPr>
-      </w:pPr>
-      <w:r>
-        <w:rPr>
-          <w:i/>
-          <w:iCs/>
-          <w:color w:val="4472C4" w:themeColor="accent1"/>
-          <w:sz w:val="28"/>
-          <w:szCs w:val="28"/>
-          <w:lang w:val="en-US"/>
-        </w:rPr>
-        <w:t xml:space="preserve">DELETE FROM </w:t>
-      </w:r>
-      <w:r>
-        <w:rPr>
-          <w:i/>
-          <w:iCs/>
-          <w:color w:val="4472C4" w:themeColor="accent1"/>
-          <w:sz w:val="28"/>
-          <w:szCs w:val="28"/>
-          <w:lang w:val="en-US"/>
-        </w:rPr>
-        <w:t>inventory</w:t>
-      </w:r>
-      <w:r>
-        <w:rPr>
-          <w:i/>
-          <w:iCs/>
-          <w:color w:val="4472C4" w:themeColor="accent1"/>
-          <w:sz w:val="28"/>
-          <w:szCs w:val="28"/>
-          <w:lang w:val="en-US"/>
-        </w:rPr>
-        <w:t xml:space="preserve"> </w:t>
-      </w:r>
-    </w:p>
-    <w:p>
-      <w:pPr>
-        <w:ind w:left="360" w:firstLine="348"/>
-        <w:rPr>
-          <w:i/>
-          <w:iCs/>
-          <w:color w:val="4472C4" w:themeColor="accent1"/>
-          <w:sz w:val="28"/>
-          <w:szCs w:val="28"/>
-          <w:lang w:val="en-US"/>
-        </w:rPr>
-      </w:pPr>
-    </w:p>
-    <w:p>
-      <w:pPr>
-        <w:ind w:left="360" w:firstLine="348"/>
-        <w:rPr>
-          <w:i/>
-          <w:iCs/>
-          <w:color w:val="4472C4" w:themeColor="accent1"/>
-          <w:sz w:val="28"/>
-          <w:szCs w:val="28"/>
-          <w:lang w:val="en-US"/>
-        </w:rPr>
-      </w:pPr>
-      <w:r>
-        <w:rPr>
-          <w:i/>
-          <w:iCs/>
-          <w:color w:val="4472C4" w:themeColor="accent1"/>
-          <w:sz w:val="28"/>
-          <w:szCs w:val="28"/>
-          <w:lang w:val="en-US"/>
-        </w:rPr>
-        <w:t xml:space="preserve">WHERE </w:t>
-      </w:r>
-      <w:r>
-        <w:rPr>
-          <w:i/>
-          <w:iCs/>
-          <w:color w:val="4472C4" w:themeColor="accent1"/>
-          <w:sz w:val="28"/>
-          <w:szCs w:val="28"/>
-          <w:lang w:val="en-US"/>
-        </w:rPr>
-        <w:t>inventory</w:t>
-      </w:r>
-      <w:r>
-        <w:rPr>
-          <w:i/>
-          <w:iCs/>
-          <w:color w:val="4472C4" w:themeColor="accent1"/>
-          <w:sz w:val="28"/>
-          <w:szCs w:val="28"/>
-          <w:lang w:val="en-US"/>
-        </w:rPr>
-        <w:t>.film_id = %s</w:t>
-      </w:r>
-    </w:p>
-    <w:p>
-      <w:pPr>
-        <w:ind w:left="360" w:firstLine="348"/>
-        <w:rPr>
-          <w:i/>
-          <w:iCs/>
-          <w:color w:val="4472C4" w:themeColor="accent1"/>
-          <w:sz w:val="28"/>
-          <w:szCs w:val="28"/>
-          <w:lang w:val="en-US"/>
-        </w:rPr>
-      </w:pPr>
-    </w:p>
-    <w:p>
-      <w:pPr>
-        <w:ind w:left="360" w:firstLine="348"/>
-        <w:rPr>
-          <w:i/>
-          <w:iCs/>
-          <w:color w:val="4472C4" w:themeColor="accent1"/>
-          <w:sz w:val="28"/>
-          <w:szCs w:val="28"/>
-          <w:lang w:val="en-US"/>
-        </w:rPr>
-      </w:pPr>
-    </w:p>
-    <w:p>
-      <w:pPr>
-        <w:ind w:left="708"/>
-        <w:rPr>
-          <w:color w:val="000000" w:themeColor="text1"/>
-          <w:sz w:val="28"/>
-          <w:szCs w:val="28"/>
-        </w:rPr>
-      </w:pPr>
-      <w:r>
-        <w:rPr>
-          <w:color w:val="000000" w:themeColor="text1"/>
-          <w:sz w:val="28"/>
-          <w:szCs w:val="28"/>
-        </w:rPr>
-        <w:t>Aquí lo que hacemos es e</w:t>
-      </w:r>
-      <w:r>
-        <w:rPr>
-          <w:color w:val="000000" w:themeColor="text1"/>
-          <w:sz w:val="28"/>
-          <w:szCs w:val="28"/>
-        </w:rPr>
-        <w:t>liminar la película de todas las tablas en las que se encontraba, de esta forma ya no estará en la basse de datos.</w:t>
-      </w:r>
-      <w:bookmarkStart w:id="0" w:name="_GoBack"/>
-      <w:bookmarkEnd w:id="0"/>
-    </w:p>
-    <w:p>
-      <w:pPr>
-        <w:ind w:left="360" w:firstLine="348"/>
+        </w:rPr>
+        <w:t>Evidencias.</w:t>
+      </w:r>
+    </w:p>
+    <w:bookmarkEnd w:id="0"/>
+    <w:p>
+      <w:pPr>
+        <w:ind w:left="700"/>
         <w:rPr>
           <w:sz w:val="28"/>
           <w:szCs w:val="28"/>
@@ -7313,6 +8202,7 @@
   <w:style w:type="character" w:default="1" w:styleId="Fuentedeprrafopredeter">
     <w:name w:val="Default Paragraph Font"/>
     <w:uiPriority w:val="1"/>
+    <w:semiHidden/>
     <w:unhideWhenUsed/>
   </w:style>
   <w:style w:type="table" w:default="1" w:styleId="Tablanormal">

</xml_diff>